<commit_message>
Start responses to internal review
</commit_message>
<xml_diff>
--- a/writing/Sullaway_etal_AYK_V6.docx
+++ b/writing/Sullaway_etal_AYK_V6.docx
@@ -566,15 +566,7 @@
         <w:t>Chum</w:t>
       </w:r>
       <w:r>
-        <w:t xml:space="preserve"> salmon have been linked to this decline, there remains a need to explore these hypotheses within </w:t>
-      </w:r>
-      <w:proofErr w:type="gramStart"/>
-      <w:r>
-        <w:t>an</w:t>
-      </w:r>
-      <w:proofErr w:type="gramEnd"/>
-      <w:r>
-        <w:t xml:space="preserve"> </w:t>
+        <w:t xml:space="preserve"> salmon have been linked to this decline, there remains a need to explore these hypotheses within a </w:t>
       </w:r>
       <w:r>
         <w:t>quantitative</w:t>
@@ -744,185 +736,157 @@
         <w:t xml:space="preserve">. </w:t>
       </w:r>
       <w:r>
-        <w:t>While most freshwater covariates showed limited association with survival, we found that decreasing spawner body size</w:t>
-      </w:r>
-      <w:r>
-        <w:t xml:space="preserve"> </w:t>
-      </w:r>
-      <w:r>
-        <w:t xml:space="preserve">is correlated with reduced </w:t>
+        <w:t xml:space="preserve">We found </w:t>
+      </w:r>
+      <w:r>
+        <w:t>a</w:t>
+      </w:r>
+      <w:r>
+        <w:t xml:space="preserve"> </w:t>
+      </w:r>
+      <w:r>
+        <w:t xml:space="preserve">positive relationship between </w:t>
+      </w:r>
+      <w:r>
+        <w:t>winter</w:t>
+      </w:r>
+      <w:r>
+        <w:t xml:space="preserve"> snow depth and egg to juvenile survival</w:t>
+      </w:r>
+      <w:r>
+        <w:t xml:space="preserve">. </w:t>
+      </w:r>
+      <w:r>
+        <w:t xml:space="preserve">We found stronger relationships with marine survival and </w:t>
+      </w:r>
+      <w:r>
+        <w:t xml:space="preserve">evidence that </w:t>
+      </w:r>
+      <w:r>
+        <w:t xml:space="preserve">North Pacific scale </w:t>
+      </w:r>
+      <w:r>
+        <w:t>hatchery release</w:t>
+      </w:r>
+      <w:r>
+        <w:t>s</w:t>
+      </w:r>
+      <w:r>
+        <w:t xml:space="preserve"> </w:t>
+      </w:r>
+      <w:r>
+        <w:t xml:space="preserve">of </w:t>
+      </w:r>
+      <w:r>
+        <w:t>Chum</w:t>
+      </w:r>
+      <w:r>
+        <w:t xml:space="preserve"> salmon </w:t>
+      </w:r>
+      <w:r>
+        <w:t xml:space="preserve">exhibit </w:t>
+      </w:r>
+      <w:r>
+        <w:t xml:space="preserve">a negative relationship with </w:t>
+      </w:r>
+      <w:r>
+        <w:t xml:space="preserve">Yukon River </w:t>
+      </w:r>
+      <w:r>
+        <w:t>Chum</w:t>
+      </w:r>
+      <w:r>
+        <w:t xml:space="preserve"> salmon </w:t>
+      </w:r>
+      <w:r>
+        <w:t xml:space="preserve">marine </w:t>
       </w:r>
       <w:r>
         <w:t>productivity</w:t>
       </w:r>
       <w:r>
-        <w:t xml:space="preserve"> to the juvenile stage</w:t>
-      </w:r>
-      <w:r>
-        <w:t xml:space="preserve"> in addition to the direct</w:t>
-      </w:r>
-      <w:r>
-        <w:t xml:space="preserve"> impacts </w:t>
-      </w:r>
-      <w:r>
-        <w:t xml:space="preserve">of age structure on </w:t>
-      </w:r>
-      <w:r>
-        <w:t>the number of eggs deposited</w:t>
-      </w:r>
-      <w:r>
-        <w:t xml:space="preserve">. </w:t>
-      </w:r>
-      <w:r>
-        <w:t>Additionally, there was a</w:t>
-      </w:r>
-      <w:r>
-        <w:t xml:space="preserve"> weak</w:t>
-      </w:r>
-      <w:r>
-        <w:t xml:space="preserve"> positive relationship between </w:t>
-      </w:r>
-      <w:r>
-        <w:t>winter</w:t>
-      </w:r>
-      <w:r>
-        <w:t xml:space="preserve"> snow depth and egg to juvenile survival</w:t>
-      </w:r>
-      <w:r>
-        <w:t xml:space="preserve">. </w:t>
-      </w:r>
-      <w:r>
-        <w:t>We found</w:t>
-      </w:r>
-      <w:r>
-        <w:t xml:space="preserve"> </w:t>
-      </w:r>
-      <w:r>
-        <w:t xml:space="preserve">evidence that </w:t>
-      </w:r>
-      <w:r>
-        <w:t xml:space="preserve">North Pacific scale </w:t>
-      </w:r>
-      <w:r>
-        <w:t>hatchery release</w:t>
+        <w:t>.</w:t>
+      </w:r>
+      <w:r>
+        <w:t xml:space="preserve"> </w:t>
+      </w:r>
+      <w:r>
+        <w:t>Additionally</w:t>
+      </w:r>
+      <w:r>
+        <w:t>,</w:t>
+      </w:r>
+      <w:r>
+        <w:t xml:space="preserve"> </w:t>
+      </w:r>
+      <w:r>
+        <w:t>a positive relationship between juvenile stomach fullness and marine survival</w:t>
+      </w:r>
+      <w:r>
+        <w:t xml:space="preserve"> </w:t>
+      </w:r>
+      <w:r>
+        <w:t>suggest</w:t>
       </w:r>
       <w:r>
         <w:t>s</w:t>
       </w:r>
       <w:r>
-        <w:t xml:space="preserve"> </w:t>
-      </w:r>
-      <w:r>
-        <w:t xml:space="preserve">of </w:t>
-      </w:r>
-      <w:r>
-        <w:t>Chum</w:t>
-      </w:r>
-      <w:r>
-        <w:t xml:space="preserve"> salmon </w:t>
-      </w:r>
-      <w:r>
-        <w:t xml:space="preserve">exhibit </w:t>
-      </w:r>
-      <w:r>
-        <w:t xml:space="preserve">a negative relationship with </w:t>
-      </w:r>
-      <w:r>
-        <w:t xml:space="preserve">Yukon River </w:t>
-      </w:r>
-      <w:r>
-        <w:t>Chum</w:t>
-      </w:r>
-      <w:r>
-        <w:t xml:space="preserve"> salmon </w:t>
-      </w:r>
-      <w:r>
-        <w:t xml:space="preserve">marine </w:t>
+        <w:t xml:space="preserve"> that fish condition before their first winter at sea is </w:t>
+      </w:r>
+      <w:r>
+        <w:t>an important predictor of</w:t>
+      </w:r>
+      <w:r>
+        <w:t xml:space="preserve"> survival. These findings highlight how multiple stressors - from changing </w:t>
+      </w:r>
+      <w:r>
+        <w:t xml:space="preserve">freshwater and </w:t>
+      </w:r>
+      <w:r>
+        <w:t>marine</w:t>
+      </w:r>
+      <w:r>
+        <w:t xml:space="preserve"> conditions to increased competition </w:t>
+      </w:r>
+      <w:r>
+        <w:t>–</w:t>
+      </w:r>
+      <w:r>
+        <w:t xml:space="preserve"> can</w:t>
+      </w:r>
+      <w:r>
+        <w:t xml:space="preserve"> exhibit a</w:t>
+      </w:r>
+      <w:r>
+        <w:t xml:space="preserve"> compound</w:t>
+      </w:r>
+      <w:r>
+        <w:t>ing</w:t>
+      </w:r>
+      <w:r>
+        <w:t xml:space="preserve"> </w:t>
+      </w:r>
+      <w:r>
+        <w:t>e</w:t>
+      </w:r>
+      <w:r>
+        <w:t xml:space="preserve">ffect </w:t>
+      </w:r>
+      <w:r>
+        <w:t xml:space="preserve">on </w:t>
+      </w:r>
+      <w:r>
+        <w:t xml:space="preserve">salmon </w:t>
+      </w:r>
+      <w:r>
+        <w:t xml:space="preserve">population </w:t>
       </w:r>
       <w:r>
         <w:t>productivity</w:t>
       </w:r>
       <w:r>
-        <w:t>.</w:t>
-      </w:r>
-      <w:r>
-        <w:t xml:space="preserve"> Finally,</w:t>
-      </w:r>
-      <w:r>
-        <w:t xml:space="preserve"> </w:t>
-      </w:r>
-      <w:r>
-        <w:t>a positive relationship between juvenile stomach fullness and marine survival</w:t>
-      </w:r>
-      <w:r>
-        <w:t xml:space="preserve"> </w:t>
-      </w:r>
-      <w:r>
-        <w:t>suggest</w:t>
-      </w:r>
-      <w:r>
-        <w:t>s</w:t>
-      </w:r>
-      <w:r>
-        <w:t xml:space="preserve"> that fish condition before their first winter at sea is </w:t>
-      </w:r>
-      <w:r>
-        <w:t>an important predictor of</w:t>
-      </w:r>
-      <w:r>
-        <w:t xml:space="preserve"> survival. These findings highlight how multiple stressors - from changing </w:t>
-      </w:r>
-      <w:r>
-        <w:t xml:space="preserve">freshwater and </w:t>
-      </w:r>
-      <w:r>
-        <w:t>marine</w:t>
-      </w:r>
-      <w:r>
-        <w:t xml:space="preserve"> conditions to increased competition </w:t>
-      </w:r>
-      <w:r>
-        <w:t>–</w:t>
-      </w:r>
-      <w:r>
-        <w:t xml:space="preserve"> can</w:t>
-      </w:r>
-      <w:r>
-        <w:t xml:space="preserve"> exhibit a</w:t>
-      </w:r>
-      <w:r>
-        <w:t xml:space="preserve"> compound</w:t>
-      </w:r>
-      <w:r>
-        <w:t>ing</w:t>
-      </w:r>
-      <w:r>
-        <w:t xml:space="preserve"> </w:t>
-      </w:r>
-      <w:r>
-        <w:t>e</w:t>
-      </w:r>
-      <w:r>
-        <w:t xml:space="preserve">ffect </w:t>
-      </w:r>
-      <w:r>
-        <w:t xml:space="preserve">on </w:t>
-      </w:r>
-      <w:r>
-        <w:t xml:space="preserve">salmon </w:t>
-      </w:r>
-      <w:r>
-        <w:t xml:space="preserve">population </w:t>
-      </w:r>
-      <w:r>
-        <w:t>productivity</w:t>
-      </w:r>
-      <w:r>
-        <w:t xml:space="preserve">. Our results underscore the </w:t>
-      </w:r>
-      <w:r>
-        <w:lastRenderedPageBreak/>
-        <w:t xml:space="preserve">importance </w:t>
+        <w:t xml:space="preserve">. Our results underscore the importance </w:t>
       </w:r>
       <w:r>
         <w:t xml:space="preserve">of evaluating ecosystem impacts on fish survival across multiple life stages and the challenges in understanding ecosystem-abundance relationships for anadromous fish populations undergoing rapid environmental change. </w:t>
@@ -939,6 +903,7 @@
         <w:rPr>
           <w:rFonts w:ascii="Times New Roman" w:hAnsi="Times New Roman" w:cs="Times New Roman"/>
         </w:rPr>
+        <w:lastRenderedPageBreak/>
         <w:t>1. Introduction</w:t>
       </w:r>
     </w:p>
@@ -1272,7 +1237,13 @@
         <w:fldChar w:fldCharType="end"/>
       </w:r>
       <w:r>
-        <w:t xml:space="preserve">. These populations face distinct survival challenges across multiple life stages: from egg incubation in groundwater-fed areas during harsh subarctic winters, to rapid outmigration as juveniles, followed by their critical first summer feeding in the northern Bering Sea, and subsequent years of ocean residence primarily in the Gulf of Alaska and Aleutian </w:t>
+        <w:t>. These populations face distinct survival challenges across multiple life stages: from egg incubation in groundwater-fed areas during harsh subarctic winters, to rapid outmigration as juveniles, followed by their critical first summer feeding in the northern Bering Sea, and subsequent years of ocean residence</w:t>
+      </w:r>
+      <w:r>
+        <w:t>,</w:t>
+      </w:r>
+      <w:r>
+        <w:t xml:space="preserve"> primarily in the Gulf of Alaska and Aleutian </w:t>
       </w:r>
       <w:r>
         <w:t xml:space="preserve">Island </w:t>
@@ -1290,7 +1261,6 @@
         <w:t xml:space="preserve">variation in survival </w:t>
       </w:r>
       <w:r>
-        <w:lastRenderedPageBreak/>
         <w:t xml:space="preserve">across these </w:t>
       </w:r>
       <w:r>
@@ -1325,6 +1295,7 @@
         <w:ind w:firstLine="360"/>
       </w:pPr>
       <w:r>
+        <w:lastRenderedPageBreak/>
         <w:t xml:space="preserve">The recent </w:t>
       </w:r>
       <w:r>
@@ -1958,16 +1929,10 @@
         <w:t xml:space="preserve"> </w:t>
       </w:r>
       <w:r>
-        <w:t xml:space="preserve"> </w:t>
-      </w:r>
-      <w:r>
         <w:t xml:space="preserve">the </w:t>
       </w:r>
       <w:r>
-        <w:t>impact</w:t>
-      </w:r>
-      <w:r>
-        <w:t xml:space="preserve"> of </w:t>
+        <w:t xml:space="preserve">relationships between </w:t>
       </w:r>
       <w:r>
         <w:t>ecosystem covariate</w:t>
@@ -1976,7 +1941,13 @@
         <w:t>s</w:t>
       </w:r>
       <w:r>
-        <w:t xml:space="preserve"> on </w:t>
+        <w:t xml:space="preserve"> </w:t>
+      </w:r>
+      <w:r>
+        <w:t>and</w:t>
+      </w:r>
+      <w:r>
+        <w:t xml:space="preserve"> </w:t>
       </w:r>
       <w:r>
         <w:t>f</w:t>
@@ -2737,7 +2708,10 @@
         <w:ind w:firstLine="360"/>
       </w:pPr>
       <w:r>
-        <w:t xml:space="preserve">where the productivity parameter </w:t>
+        <w:t>W</w:t>
+      </w:r>
+      <w:r>
+        <w:t xml:space="preserve">here the productivity parameter </w:t>
       </w:r>
       <m:oMath>
         <m:sSub>
@@ -4829,7 +4803,13 @@
         <w:t xml:space="preserve"> in each calenda</w:t>
       </w:r>
       <w:r>
-        <w:t xml:space="preserve">r year </w:t>
+        <w:t>r year</w:t>
+      </w:r>
+      <w:r>
+        <w:t>,</w:t>
+      </w:r>
+      <w:r>
+        <w:t xml:space="preserve"> </w:t>
       </w:r>
       <m:oMath>
         <m:sSub>
@@ -5015,44 +4995,32 @@
                   </w:rPr>
                   <m:t>-</m:t>
                 </m:r>
-                <m:d>
-                  <m:dPr>
+                <m:sSub>
+                  <m:sSubPr>
                     <m:ctrlPr>
                       <w:rPr>
                         <w:rFonts w:ascii="Cambria Math" w:hAnsi="Cambria Math"/>
                         <w:i/>
                       </w:rPr>
                     </m:ctrlPr>
-                  </m:dPr>
+                  </m:sSubPr>
                   <m:e>
-                    <m:sSub>
-                      <m:sSubPr>
-                        <m:ctrlPr>
-                          <w:rPr>
-                            <w:rFonts w:ascii="Cambria Math" w:hAnsi="Cambria Math"/>
-                            <w:i/>
-                          </w:rPr>
-                        </m:ctrlPr>
-                      </m:sSubPr>
-                      <m:e>
-                        <m:r>
-                          <w:rPr>
-                            <w:rFonts w:ascii="Cambria Math" w:hAnsi="Cambria Math"/>
-                          </w:rPr>
-                          <m:t>F</m:t>
-                        </m:r>
-                      </m:e>
-                      <m:sub>
-                        <m:r>
-                          <w:rPr>
-                            <w:rFonts w:ascii="Cambria Math" w:hAnsi="Cambria Math"/>
-                          </w:rPr>
-                          <m:t>y</m:t>
-                        </m:r>
-                      </m:sub>
-                    </m:sSub>
+                    <m:r>
+                      <w:rPr>
+                        <w:rFonts w:ascii="Cambria Math" w:hAnsi="Cambria Math"/>
+                      </w:rPr>
+                      <m:t>F</m:t>
+                    </m:r>
                   </m:e>
-                </m:d>
+                  <m:sub>
+                    <m:r>
+                      <w:rPr>
+                        <w:rFonts w:ascii="Cambria Math" w:hAnsi="Cambria Math"/>
+                      </w:rPr>
+                      <m:t>y</m:t>
+                    </m:r>
+                  </m:sub>
+                </m:sSub>
               </m:sup>
             </m:sSup>
           </m:e>
@@ -5199,6 +5167,9 @@
         <w:pStyle w:val="NormalWeb"/>
         <w:spacing w:before="0" w:beforeAutospacing="0" w:after="0" w:afterAutospacing="0"/>
         <w:jc w:val="center"/>
+        <w:rPr>
+          <w:vertAlign w:val="subscript"/>
+        </w:rPr>
       </w:pPr>
       <m:oMath>
         <m:sSub>
@@ -5233,25 +5204,26 @@
           </w:rPr>
           <m:t>=</m:t>
         </m:r>
-        <m:sSup>
-          <m:sSupPr>
+        <m:r>
+          <m:rPr>
+            <m:sty m:val="p"/>
+          </m:rPr>
+          <w:rPr>
+            <w:rFonts w:ascii="Cambria Math" w:hAnsi="Cambria Math"/>
+            <w:vertAlign w:val="subscript"/>
+          </w:rPr>
+          <m:t>υ+</m:t>
+        </m:r>
+        <m:sSub>
+          <m:sSubPr>
             <m:ctrlPr>
               <w:rPr>
                 <w:rFonts w:ascii="Cambria Math" w:hAnsi="Cambria Math"/>
                 <w:vertAlign w:val="subscript"/>
               </w:rPr>
             </m:ctrlPr>
-          </m:sSupPr>
+          </m:sSubPr>
           <m:e>
-            <m:r>
-              <w:rPr>
-                <w:rFonts w:ascii="Cambria Math" w:hAnsi="Cambria Math"/>
-                <w:vertAlign w:val="subscript"/>
-              </w:rPr>
-              <m:t>e</m:t>
-            </m:r>
-          </m:e>
-          <m:sup>
             <m:r>
               <m:rPr>
                 <m:sty m:val="p"/>
@@ -5260,51 +5232,19 @@
                 <w:rFonts w:ascii="Cambria Math" w:hAnsi="Cambria Math"/>
                 <w:vertAlign w:val="subscript"/>
               </w:rPr>
-              <m:t>(υ+</m:t>
+              <m:t>ς</m:t>
             </m:r>
-            <m:sSub>
-              <m:sSubPr>
-                <m:ctrlPr>
-                  <w:rPr>
-                    <w:rFonts w:ascii="Cambria Math" w:hAnsi="Cambria Math"/>
-                    <w:vertAlign w:val="subscript"/>
-                  </w:rPr>
-                </m:ctrlPr>
-              </m:sSubPr>
-              <m:e>
-                <m:r>
-                  <m:rPr>
-                    <m:sty m:val="p"/>
-                  </m:rPr>
-                  <w:rPr>
-                    <w:rFonts w:ascii="Cambria Math" w:hAnsi="Cambria Math"/>
-                    <w:vertAlign w:val="subscript"/>
-                  </w:rPr>
-                  <m:t>ς</m:t>
-                </m:r>
-              </m:e>
-              <m:sub>
-                <m:r>
-                  <w:rPr>
-                    <w:rFonts w:ascii="Cambria Math" w:hAnsi="Cambria Math"/>
-                    <w:vertAlign w:val="subscript"/>
-                  </w:rPr>
-                  <m:t>y</m:t>
-                </m:r>
-              </m:sub>
-            </m:sSub>
+          </m:e>
+          <m:sub>
             <m:r>
-              <m:rPr>
-                <m:sty m:val="p"/>
-              </m:rPr>
               <w:rPr>
                 <w:rFonts w:ascii="Cambria Math" w:hAnsi="Cambria Math"/>
                 <w:vertAlign w:val="subscript"/>
               </w:rPr>
-              <m:t xml:space="preserve">) </m:t>
+              <m:t>y</m:t>
             </m:r>
-          </m:sup>
-        </m:sSup>
+          </m:sub>
+        </m:sSub>
       </m:oMath>
       <w:r>
         <w:rPr>
@@ -5342,7 +5282,6 @@
       <w:pPr>
         <w:pStyle w:val="NormalWeb"/>
         <w:spacing w:before="0" w:beforeAutospacing="0" w:after="0" w:afterAutospacing="0"/>
-        <w:ind w:firstLine="720"/>
         <w:jc w:val="center"/>
       </w:pPr>
       <m:oMath>
@@ -6029,6 +5968,7 @@
     <w:p>
       <w:pPr>
         <w:pStyle w:val="whitespace-pre-wrap"/>
+        <w:ind w:firstLine="720"/>
       </w:pPr>
       <w:r>
         <w:t>The IPM was fit to</w:t>
@@ -6082,7 +6022,7 @@
         <w:t xml:space="preserve"> – 202</w:t>
       </w:r>
       <w:r>
-        <w:t>2</w:t>
+        <w:t>1</w:t>
       </w:r>
       <w:r>
         <w:t xml:space="preserve">. </w:t>
@@ -6363,6 +6303,12 @@
         </w:rPr>
         <w:t xml:space="preserve">. </w:t>
       </w:r>
+      <w:r>
+        <w:rPr>
+          <w:color w:val="000000"/>
+        </w:rPr>
+        <w:t xml:space="preserve">Finally, we conducted multiple sensitivity tests to understand assumptions about natural mortality and covariate inclusion. </w:t>
+      </w:r>
     </w:p>
     <w:p>
       <w:pPr>
@@ -6456,6 +6402,9 @@
         <w:t xml:space="preserve"> Bering Sea (NBS, SEBS)</w:t>
       </w:r>
       <w:r>
+        <w:t xml:space="preserve"> (Figure 1)</w:t>
+      </w:r>
+      <w:r>
         <w:t xml:space="preserve">. </w:t>
       </w:r>
       <w:r>
@@ -6813,7 +6762,13 @@
         <w:t>,</w:t>
       </w:r>
       <w:r>
-        <w:t xml:space="preserve"> ranging from brood years 2002 to 2022. </w:t>
+        <w:t xml:space="preserve"> ranging from brood years 2002 to 202</w:t>
+      </w:r>
+      <w:r>
+        <w:t>1</w:t>
+      </w:r>
+      <w:r>
+        <w:t xml:space="preserve">. </w:t>
       </w:r>
       <w:r>
         <w:t xml:space="preserve">To incorporate </w:t>
@@ -7229,6 +7184,9 @@
         <w:t xml:space="preserve">% </w:t>
       </w:r>
       <w:r>
+        <w:t xml:space="preserve">from </w:t>
+      </w:r>
+      <w:r>
         <w:t>2011-2022, except 2021 where it was estimated higher at 5%</w:t>
       </w:r>
       <w:r>
@@ -7622,7 +7580,7 @@
         <w:t xml:space="preserve"> and spawner estimates ranging from brood years 2002 to 202</w:t>
       </w:r>
       <w:r>
-        <w:t>2</w:t>
+        <w:t>1</w:t>
       </w:r>
       <w:r>
         <w:t>.</w:t>
@@ -8718,7 +8676,10 @@
         <w:t>2</w:t>
       </w:r>
       <w:r>
-        <w:t>-2021</w:t>
+        <w:t>-202</w:t>
+      </w:r>
+      <w:r>
+        <w:t>1</w:t>
       </w:r>
       <w:r>
         <w:t xml:space="preserve"> from escapement projects in the Yukon River drainage</w:t>
@@ -8855,7 +8816,10 @@
         <w:t>for brood years 2002 – 202</w:t>
       </w:r>
       <w:r>
-        <w:t xml:space="preserve">2 </w:t>
+        <w:t>1</w:t>
+      </w:r>
+      <w:r>
+        <w:t xml:space="preserve"> </w:t>
       </w:r>
       <w:r>
         <w:t xml:space="preserve">from January </w:t>
@@ -8978,26 +8942,29 @@
         <w:t xml:space="preserve">ge hosted by the </w:t>
       </w:r>
       <w:r>
-        <w:t xml:space="preserve">United </w:t>
+        <w:t>United States Geologic Survey (</w:t>
+      </w:r>
+      <w:r>
+        <w:t>USGS</w:t>
+      </w:r>
+      <w:r>
+        <w:t xml:space="preserve">) </w:t>
+      </w:r>
+      <w:r>
+        <w:t xml:space="preserve">at Pilot Station, AK, along the Lower Yukon River (Table </w:t>
+      </w:r>
+      <w:r>
+        <w:t>1</w:t>
+      </w:r>
+      <w:r>
+        <w:t xml:space="preserve">, </w:t>
       </w:r>
       <w:r>
         <w:lastRenderedPageBreak/>
-        <w:t>States Geologic Survey (</w:t>
-      </w:r>
-      <w:r>
-        <w:t>USGS</w:t>
-      </w:r>
-      <w:r>
-        <w:t xml:space="preserve">) </w:t>
-      </w:r>
-      <w:r>
-        <w:t xml:space="preserve">at Pilot Station, AK, along the Lower Yukon River (Table </w:t>
-      </w:r>
-      <w:r>
-        <w:t>1</w:t>
-      </w:r>
-      <w:r>
-        <w:t xml:space="preserve">, Table S1). </w:t>
+        <w:t xml:space="preserve">Table S1). </w:t>
+      </w:r>
+      <w:r>
+        <w:t xml:space="preserve">However, river flow data is highly colinear with the snowpack data and was not included in the final analysis. </w:t>
       </w:r>
     </w:p>
     <w:p>
@@ -9474,7 +9441,7 @@
         <w:t>marine</w:t>
       </w:r>
       <w:r>
-        <w:t xml:space="preserve"> salmon </w:t>
+        <w:t xml:space="preserve"> </w:t>
       </w:r>
       <w:r>
         <w:t>survival</w:t>
@@ -9633,7 +9600,13 @@
         <w:t xml:space="preserve"> salmon during their first winter in the ocean </w:t>
       </w:r>
       <w:r>
-        <w:t>as index by a representative location including</w:t>
+        <w:t>as index</w:t>
+      </w:r>
+      <w:r>
+        <w:t>ed</w:t>
+      </w:r>
+      <w:r>
+        <w:t xml:space="preserve"> by a representative location including</w:t>
       </w:r>
       <w:r>
         <w:t xml:space="preserve"> </w:t>
@@ -10959,6 +10932,9 @@
         <w:t xml:space="preserve"> the timeseries</w:t>
       </w:r>
       <w:r>
+        <w:t xml:space="preserve"> (Figure 3)</w:t>
+      </w:r>
+      <w:r>
         <w:t>.</w:t>
       </w:r>
       <w:r>
@@ -10987,9 +10963,6 @@
       </w:r>
       <w:r>
         <w:t xml:space="preserve"> both life stages</w:t>
-      </w:r>
-      <w:r>
-        <w:t xml:space="preserve"> (Figure 3)</w:t>
       </w:r>
       <w:r>
         <w:t xml:space="preserve">. </w:t>
@@ -11234,7 +11207,10 @@
         <w:t xml:space="preserve">) was </w:t>
       </w:r>
       <w:r>
-        <w:t>-1.05</w:t>
+        <w:t>-1.0</w:t>
+      </w:r>
+      <w:r>
+        <w:t>7</w:t>
       </w:r>
       <w:r>
         <w:t xml:space="preserve"> with a 95% credible interval of </w:t>
@@ -11246,7 +11222,10 @@
         <w:t xml:space="preserve">, which equates to a maximum survival rate of </w:t>
       </w:r>
       <w:r>
-        <w:t>25.8</w:t>
+        <w:t>25.</w:t>
+      </w:r>
+      <w:r>
+        <w:t>5</w:t>
       </w:r>
       <w:r>
         <w:t>% (</w:t>
@@ -11285,19 +11264,40 @@
         <w:t xml:space="preserve">environment was estimated at </w:t>
       </w:r>
       <w:r>
-        <w:t>16.5</w:t>
+        <w:t>1</w:t>
+      </w:r>
+      <w:r>
+        <w:t>2</w:t>
+      </w:r>
+      <w:r>
+        <w:t>.</w:t>
+      </w:r>
+      <w:r>
+        <w:t>6</w:t>
       </w:r>
       <w:r>
         <w:t>% (</w:t>
       </w:r>
       <w:r>
-        <w:t xml:space="preserve">10.4 </w:t>
+        <w:t>0.04</w:t>
+      </w:r>
+      <w:r>
+        <w:t xml:space="preserve"> </w:t>
       </w:r>
       <w:r>
         <w:t>-</w:t>
       </w:r>
       <w:r>
-        <w:t xml:space="preserve"> 24.6</w:t>
+        <w:t xml:space="preserve"> 2</w:t>
+      </w:r>
+      <w:r>
+        <w:t>5</w:t>
+      </w:r>
+      <w:r>
+        <w:t>.</w:t>
+      </w:r>
+      <w:r>
+        <w:t>3</w:t>
       </w:r>
       <w:r>
         <w:t xml:space="preserve">%). </w:t>
@@ -11309,10 +11309,10 @@
         <w:t xml:space="preserve"> capacities were estimated </w:t>
       </w:r>
       <w:r>
-        <w:t>t</w:t>
-      </w:r>
-      <w:r>
-        <w:t xml:space="preserve">hat very high values (e.g., </w:t>
+        <w:t>at</w:t>
+      </w:r>
+      <w:r>
+        <w:t xml:space="preserve"> very high values (e.g., </w:t>
       </w:r>
       <m:oMath>
         <m:func>
@@ -11591,7 +11591,10 @@
         <w:t xml:space="preserve"> percent change in survival resulting from</w:t>
       </w:r>
       <w:r>
-        <w:t xml:space="preserve"> 1 standard deviation increase in the covariate</w:t>
+        <w:t xml:space="preserve"> </w:t>
+      </w:r>
+      <w:r>
+        <w:t>1standard deviation increase in the covariate</w:t>
       </w:r>
       <w:r>
         <w:t>, conditional on the basal productivity</w:t>
@@ -11675,19 +11678,19 @@
         <w:t>12 inches</w:t>
       </w:r>
       <w:r>
+        <w:t xml:space="preserve"> (1 SD)</w:t>
+      </w:r>
+      <w:r>
         <w:t xml:space="preserve"> is </w:t>
       </w:r>
       <w:r>
         <w:t xml:space="preserve">associated with </w:t>
       </w:r>
       <w:r>
-        <w:t>18</w:t>
-      </w:r>
-      <w:r>
-        <w:t>.6</w:t>
-      </w:r>
-      <w:r>
-        <w:t>8</w:t>
+        <w:t xml:space="preserve">a </w:t>
+      </w:r>
+      <w:r>
+        <w:t>19.40</w:t>
       </w:r>
       <w:r>
         <w:t>% increase in survival</w:t>
@@ -11699,13 +11702,7 @@
         <w:t>(</w:t>
       </w:r>
       <w:r>
-        <w:t>18</w:t>
-      </w:r>
-      <w:r>
-        <w:t>.6</w:t>
-      </w:r>
-      <w:r>
-        <w:t>8</w:t>
+        <w:t>19.40</w:t>
       </w:r>
       <w:r>
         <w:t xml:space="preserve">% </w:t>
@@ -11714,13 +11711,19 @@
         <w:t>95% CI: (</w:t>
       </w:r>
       <w:r>
-        <w:t>6.14</w:t>
+        <w:t>6.</w:t>
+      </w:r>
+      <w:r>
+        <w:t>90</w:t>
       </w:r>
       <w:r>
         <w:t>,</w:t>
       </w:r>
       <w:r>
         <w:t xml:space="preserve"> 35.4</w:t>
+      </w:r>
+      <w:r>
+        <w:t>0</w:t>
       </w:r>
       <w:r>
         <w:t>),</w:t>
@@ -11823,7 +11826,13 @@
         <w:t>735</w:t>
       </w:r>
       <w:r>
-        <w:t xml:space="preserve"> fish, Yukon River Chum survival</w:t>
+        <w:t xml:space="preserve"> fish</w:t>
+      </w:r>
+      <w:r>
+        <w:t xml:space="preserve"> (1 SD)</w:t>
+      </w:r>
+      <w:r>
+        <w:t>, Yukon River Chum survival</w:t>
       </w:r>
       <w:r>
         <w:t xml:space="preserve"> declines by</w:t>
@@ -11832,7 +11841,10 @@
         <w:t xml:space="preserve"> </w:t>
       </w:r>
       <w:r>
-        <w:t>14.98</w:t>
+        <w:t>1</w:t>
+      </w:r>
+      <w:r>
+        <w:t>5.20</w:t>
       </w:r>
       <w:r>
         <w:t>%</w:t>
@@ -11850,13 +11862,7 @@
         <w:t>-</w:t>
       </w:r>
       <w:r>
-        <w:t>2</w:t>
-      </w:r>
-      <w:r>
-        <w:t>2</w:t>
-      </w:r>
-      <w:r>
-        <w:t>.85</w:t>
+        <w:t>23.09</w:t>
       </w:r>
       <w:r>
         <w:t>,</w:t>
@@ -11877,79 +11883,82 @@
         <w:t>)</w:t>
       </w:r>
       <w:r>
+        <w:t>.</w:t>
+      </w:r>
+      <w:r>
+        <w:t xml:space="preserve"> We also found a </w:t>
+      </w:r>
+      <w:r>
+        <w:t>negative</w:t>
+      </w:r>
+      <w:r>
+        <w:t xml:space="preserve"> relationship between marine survival and </w:t>
+      </w:r>
+      <w:r>
+        <w:t xml:space="preserve">winter </w:t>
+      </w:r>
+      <w:r>
+        <w:t>CDD</w:t>
+      </w:r>
+      <w:r>
+        <w:t xml:space="preserve"> in the Aleutians Islands</w:t>
+      </w:r>
+      <w:r>
+        <w:t xml:space="preserve"> (</w:t>
+      </w:r>
+      <w:r>
+        <w:t>-</w:t>
+      </w:r>
+      <w:r>
+        <w:t>24.75</w:t>
+      </w:r>
+      <w:r>
+        <w:t>, 95% CI: (-</w:t>
+      </w:r>
+      <w:r>
+        <w:t>32</w:t>
+      </w:r>
+      <w:r>
+        <w:t>.85,-1</w:t>
+      </w:r>
+      <w:r>
+        <w:t>7</w:t>
+      </w:r>
+      <w:r>
+        <w:t>.78</w:t>
+      </w:r>
+      <w:r>
+        <w:t>)) (</w:t>
+      </w:r>
+      <w:r>
+        <w:t>Table S2, Figure 4</w:t>
+      </w:r>
+      <w:r>
+        <w:t>)</w:t>
+      </w:r>
+      <w:r>
+        <w:t xml:space="preserve">, indicating that for </w:t>
+      </w:r>
+      <w:r>
+        <w:lastRenderedPageBreak/>
+        <w:t>an increase in 91.7</w:t>
+      </w:r>
+      <w:r>
+        <w:sym w:font="Symbol" w:char="F0B0"/>
+      </w:r>
+      <w:r>
+        <w:t>C</w:t>
+      </w:r>
+      <w:r>
+        <w:t xml:space="preserve"> </w:t>
+      </w:r>
+      <w:r>
+        <w:t>cumulative degree days over the course of the winter</w:t>
+      </w:r>
+      <w:r>
         <w:t>,</w:t>
       </w:r>
       <w:r>
-        <w:t xml:space="preserve"> We also found a </w:t>
-      </w:r>
-      <w:r>
-        <w:t>negative</w:t>
-      </w:r>
-      <w:r>
-        <w:t xml:space="preserve"> relationship between marine survival and </w:t>
-      </w:r>
-      <w:r>
-        <w:t>winter SST</w:t>
-      </w:r>
-      <w:r>
-        <w:t xml:space="preserve"> in the Aleutians Islands</w:t>
-      </w:r>
-      <w:r>
-        <w:t xml:space="preserve"> (</w:t>
-      </w:r>
-      <w:r>
-        <w:t>-</w:t>
-      </w:r>
-      <w:r>
-        <w:t>24.75</w:t>
-      </w:r>
-      <w:r>
-        <w:t>, 95% CI: (-</w:t>
-      </w:r>
-      <w:r>
-        <w:t>32</w:t>
-      </w:r>
-      <w:r>
-        <w:t>.85,-1</w:t>
-      </w:r>
-      <w:r>
-        <w:t>7</w:t>
-      </w:r>
-      <w:r>
-        <w:t>.78</w:t>
-      </w:r>
-      <w:r>
-        <w:t>)) (</w:t>
-      </w:r>
-      <w:r>
-        <w:t>Table S2, Figure 4</w:t>
-      </w:r>
-      <w:r>
-        <w:t>)</w:t>
-      </w:r>
-      <w:r>
-        <w:t xml:space="preserve">, indicating that for </w:t>
-      </w:r>
-      <w:r>
-        <w:t>an increase in 91.7</w:t>
-      </w:r>
-      <w:r>
-        <w:sym w:font="Symbol" w:char="F0B0"/>
-      </w:r>
-      <w:r>
-        <w:t>C</w:t>
-      </w:r>
-      <w:r>
-        <w:t xml:space="preserve"> </w:t>
-      </w:r>
-      <w:r>
-        <w:lastRenderedPageBreak/>
-        <w:t>cumulative degree days over the course of the winter</w:t>
-      </w:r>
-      <w:r>
-        <w:t>,</w:t>
-      </w:r>
-      <w:r>
         <w:t xml:space="preserve"> survi</w:t>
       </w:r>
       <w:r>
@@ -11986,22 +11995,7 @@
         <w:t xml:space="preserve">141.6, units are (prey weight*10,000)/Predator biomass, see </w:t>
       </w:r>
       <w:r>
-        <w:fldChar w:fldCharType="begin"/>
-      </w:r>
-      <w:r>
-        <w:instrText xml:space="preserve"> ADDIN ZOTERO_ITEM CSL_CITATION {"citationID":"oyyUXtrF","properties":{"formattedCitation":"(Murphy et al. 2021)","plainCitation":"(Murphy et al. 2021)","noteIndex":0},"citationItems":[{"id":5027,"uris":["http://zotero.org/users/8784224/items/A99JUDQX"],"itemData":{"id":5027,"type":"report","number":"NMFS-AFSC-479","page":"136","publisher":"US Department of Commerce; NOAA Tech. Memo.","title":"Northern Bering Sea ecosystem and surface trawl cruise report,","author":[{"family":"Murphy","given":"J"},{"family":"Dimond","given":"A"},{"family":"Cooper","given":"D"},{"family":"Garcia","given":"S"},{"family":"Lee","given":"Liz"},{"family":"Clark","given":"J"},{"family":"Pinchuk","given":"A"},{"family":"Reedy","given":"T"},{"family":"Miller","given":"K"},{"family":"Howard","given":"K"},{"family":"Ferguson","given":"J"},{"family":"Strasburger","given":"W"},{"family":"Labunski","given":"E"},{"family":"Farley","given":"E"}],"issued":{"date-parts":[["2021"]]}}}],"schema":"https://github.com/citation-style-language/schema/raw/master/csl-citation.json"} </w:instrText>
-      </w:r>
-      <w:r>
-        <w:fldChar w:fldCharType="separate"/>
-      </w:r>
-      <w:r>
-        <w:rPr>
-          <w:noProof/>
-        </w:rPr>
-        <w:t>(Murphy et al. 2021)</w:t>
-      </w:r>
-      <w:r>
-        <w:fldChar w:fldCharType="end"/>
+        <w:t>Murphy et al 2021</w:t>
       </w:r>
       <w:r>
         <w:t xml:space="preserve"> for further detail</w:t>
@@ -12097,7 +12091,42 @@
           <w:sz w:val="24"/>
           <w:szCs w:val="24"/>
         </w:rPr>
-        <w:t xml:space="preserve">We conducted two series of sensitivity testing, one to evaluate the assumption of annual mortality and a second to understand the sensitivity of each covariate included in the model. </w:t>
+        <w:t xml:space="preserve">We conducted two </w:t>
+      </w:r>
+      <w:r>
+        <w:rPr>
+          <w:sz w:val="24"/>
+          <w:szCs w:val="24"/>
+        </w:rPr>
+        <w:t>sets</w:t>
+      </w:r>
+      <w:r>
+        <w:rPr>
+          <w:sz w:val="24"/>
+          <w:szCs w:val="24"/>
+        </w:rPr>
+        <w:t xml:space="preserve"> of sensitivity testing, one to understand the sensitivity of each covariate included in the model</w:t>
+      </w:r>
+      <w:r>
+        <w:rPr>
+          <w:sz w:val="24"/>
+          <w:szCs w:val="24"/>
+        </w:rPr>
+        <w:t xml:space="preserve"> and a second to</w:t>
+      </w:r>
+      <w:r>
+        <w:rPr>
+          <w:sz w:val="24"/>
+          <w:szCs w:val="24"/>
+        </w:rPr>
+        <w:t xml:space="preserve"> evaluate the assumption of annual mortality</w:t>
+      </w:r>
+      <w:r>
+        <w:rPr>
+          <w:sz w:val="24"/>
+          <w:szCs w:val="24"/>
+        </w:rPr>
+        <w:t xml:space="preserve">. </w:t>
       </w:r>
       <w:r>
         <w:rPr>
@@ -12585,28 +12614,7 @@
           <w:sz w:val="24"/>
           <w:szCs w:val="24"/>
         </w:rPr>
-        <w:t xml:space="preserve">To quantify the sensitivity of the model to the annual mortality assumption of M = 0.06 we also ran the model </w:t>
-      </w:r>
-      <w:r>
-        <w:rPr>
-          <w:sz w:val="24"/>
-          <w:szCs w:val="24"/>
-        </w:rPr>
-        <w:t>using M=0.1 and M = 0.2</w:t>
-      </w:r>
-      <w:r>
-        <w:rPr>
-          <w:sz w:val="24"/>
-          <w:szCs w:val="24"/>
-        </w:rPr>
-        <w:t xml:space="preserve">. The assumption of M = 0.06 was based on ocean mortality estimates provided by Beamish et al 2018. We </w:t>
-      </w:r>
-      <w:r>
-        <w:rPr>
-          <w:sz w:val="24"/>
-          <w:szCs w:val="24"/>
-        </w:rPr>
-        <w:t>found that population estimates and parameters where not highly sensitive to changes in annual mortality rate (Figure S4).</w:t>
+        <w:t>To quantify the sensitivity of the model to the annual mortality assumption of M = 0.06 we also ran the model using M=0.1 and M = 0.2. The assumption of M = 0.06 was based on ocean mortality estimates provided by Beamish et al 2018. We found that population estimates and parameters where not highly sensitive to changes in annual mortality rate (Figure S4).</w:t>
       </w:r>
     </w:p>
     <w:p>
@@ -13881,7 +13889,14 @@
           <w:sz w:val="24"/>
           <w:szCs w:val="24"/>
         </w:rPr>
-        <w:t xml:space="preserve">12-inch </w:t>
+        <w:t>12-</w:t>
+      </w:r>
+      <w:r>
+        <w:rPr>
+          <w:sz w:val="24"/>
+          <w:szCs w:val="24"/>
+        </w:rPr>
+        <w:t xml:space="preserve">inch </w:t>
       </w:r>
       <w:r>
         <w:rPr>
@@ -13909,21 +13924,12 @@
           <w:sz w:val="24"/>
           <w:szCs w:val="24"/>
         </w:rPr>
-        <w:t xml:space="preserve"> </w:t>
-      </w:r>
-      <w:r>
-        <w:rPr>
-          <w:sz w:val="24"/>
-          <w:szCs w:val="24"/>
-          <w:highlight w:val="yellow"/>
-        </w:rPr>
-        <w:t>snowpack</w:t>
-      </w:r>
-      <w:r>
-        <w:rPr>
-          <w:sz w:val="24"/>
-          <w:szCs w:val="24"/>
-          <w:highlight w:val="yellow"/>
+        <w:t xml:space="preserve"> snowpack</w:t>
+      </w:r>
+      <w:r>
+        <w:rPr>
+          <w:sz w:val="24"/>
+          <w:szCs w:val="24"/>
         </w:rPr>
         <w:t xml:space="preserve"> depth at </w:t>
       </w:r>
@@ -13931,7 +13937,6 @@
         <w:rPr>
           <w:sz w:val="24"/>
           <w:szCs w:val="24"/>
-          <w:highlight w:val="yellow"/>
         </w:rPr>
         <w:t>Circle, Alaska</w:t>
       </w:r>
@@ -13939,15 +13944,13 @@
         <w:rPr>
           <w:sz w:val="24"/>
           <w:szCs w:val="24"/>
-          <w:highlight w:val="yellow"/>
-        </w:rPr>
-        <w:t xml:space="preserve"> </w:t>
-      </w:r>
-      <w:r>
-        <w:rPr>
-          <w:sz w:val="24"/>
-          <w:szCs w:val="24"/>
-          <w:highlight w:val="yellow"/>
+        </w:rPr>
+        <w:t xml:space="preserve"> </w:t>
+      </w:r>
+      <w:r>
+        <w:rPr>
+          <w:sz w:val="24"/>
+          <w:szCs w:val="24"/>
         </w:rPr>
         <w:t xml:space="preserve">between </w:t>
       </w:r>
@@ -13955,7 +13958,6 @@
         <w:rPr>
           <w:sz w:val="24"/>
           <w:szCs w:val="24"/>
-          <w:highlight w:val="yellow"/>
         </w:rPr>
         <w:t>January and March</w:t>
       </w:r>
@@ -13963,15 +13965,13 @@
         <w:rPr>
           <w:sz w:val="24"/>
           <w:szCs w:val="24"/>
-          <w:highlight w:val="yellow"/>
-        </w:rPr>
-        <w:t xml:space="preserve"> </w:t>
-      </w:r>
-      <w:r>
-        <w:rPr>
-          <w:sz w:val="24"/>
-          <w:szCs w:val="24"/>
-          <w:highlight w:val="yellow"/>
+        </w:rPr>
+        <w:t xml:space="preserve"> </w:t>
+      </w:r>
+      <w:r>
+        <w:rPr>
+          <w:sz w:val="24"/>
+          <w:szCs w:val="24"/>
         </w:rPr>
         <w:t>confer</w:t>
       </w:r>
@@ -13979,7 +13979,6 @@
         <w:rPr>
           <w:sz w:val="24"/>
           <w:szCs w:val="24"/>
-          <w:highlight w:val="yellow"/>
         </w:rPr>
         <w:t>s</w:t>
       </w:r>
@@ -13987,15 +13986,13 @@
         <w:rPr>
           <w:sz w:val="24"/>
           <w:szCs w:val="24"/>
-          <w:highlight w:val="yellow"/>
-        </w:rPr>
-        <w:t xml:space="preserve"> </w:t>
-      </w:r>
-      <w:r>
-        <w:rPr>
-          <w:sz w:val="24"/>
-          <w:szCs w:val="24"/>
-          <w:highlight w:val="yellow"/>
+        </w:rPr>
+        <w:t xml:space="preserve"> </w:t>
+      </w:r>
+      <w:r>
+        <w:rPr>
+          <w:sz w:val="24"/>
+          <w:szCs w:val="24"/>
         </w:rPr>
         <w:t xml:space="preserve">a </w:t>
       </w:r>
@@ -14003,15 +14000,13 @@
         <w:rPr>
           <w:sz w:val="24"/>
           <w:szCs w:val="24"/>
-          <w:highlight w:val="yellow"/>
-        </w:rPr>
-        <w:t>5.99</w:t>
-      </w:r>
-      <w:r>
-        <w:rPr>
-          <w:sz w:val="24"/>
-          <w:szCs w:val="24"/>
-          <w:highlight w:val="yellow"/>
+        </w:rPr>
+        <w:t>19.40</w:t>
+      </w:r>
+      <w:r>
+        <w:rPr>
+          <w:sz w:val="24"/>
+          <w:szCs w:val="24"/>
         </w:rPr>
         <w:t xml:space="preserve">% increase in </w:t>
       </w:r>
@@ -14019,7 +14014,6 @@
         <w:rPr>
           <w:sz w:val="24"/>
           <w:szCs w:val="24"/>
-          <w:highlight w:val="yellow"/>
         </w:rPr>
         <w:t xml:space="preserve">egg to subadult </w:t>
       </w:r>
@@ -14027,7 +14021,6 @@
         <w:rPr>
           <w:sz w:val="24"/>
           <w:szCs w:val="24"/>
-          <w:highlight w:val="yellow"/>
         </w:rPr>
         <w:t>survival</w:t>
       </w:r>
@@ -14035,23 +14028,22 @@
         <w:rPr>
           <w:sz w:val="24"/>
           <w:szCs w:val="24"/>
-          <w:highlight w:val="yellow"/>
-        </w:rPr>
-        <w:t>.</w:t>
-      </w:r>
-      <w:r>
-        <w:rPr>
-          <w:sz w:val="24"/>
-          <w:szCs w:val="24"/>
-        </w:rPr>
-        <w:t xml:space="preserve"> </w:t>
-      </w:r>
-      <w:r>
-        <w:rPr>
-          <w:sz w:val="24"/>
-          <w:szCs w:val="24"/>
-        </w:rPr>
-        <w:t>Our ability to detect snowpack effects was likely</w:t>
+        </w:rPr>
+        <w:t xml:space="preserve">. </w:t>
+      </w:r>
+      <w:r>
+        <w:rPr>
+          <w:sz w:val="24"/>
+          <w:szCs w:val="24"/>
+        </w:rPr>
+        <w:t>Our</w:t>
+      </w:r>
+      <w:r>
+        <w:rPr>
+          <w:sz w:val="24"/>
+          <w:szCs w:val="24"/>
+        </w:rPr>
+        <w:t xml:space="preserve"> ability to detect snowpack effects was likely</w:t>
       </w:r>
       <w:r>
         <w:rPr>
@@ -14615,7 +14607,7 @@
           <w:sz w:val="24"/>
           <w:szCs w:val="24"/>
         </w:rPr>
-        <w:t>below</w:t>
+        <w:t>better than</w:t>
       </w:r>
       <w:r>
         <w:rPr>
@@ -14643,7 +14635,21 @@
           <w:sz w:val="24"/>
           <w:szCs w:val="24"/>
         </w:rPr>
-        <w:t xml:space="preserve">foraging conditions as index by </w:t>
+        <w:t>foraging conditions as index</w:t>
+      </w:r>
+      <w:r>
+        <w:rPr>
+          <w:sz w:val="24"/>
+          <w:szCs w:val="24"/>
+        </w:rPr>
+        <w:t>ed</w:t>
+      </w:r>
+      <w:r>
+        <w:rPr>
+          <w:sz w:val="24"/>
+          <w:szCs w:val="24"/>
+        </w:rPr>
+        <w:t xml:space="preserve"> by </w:t>
       </w:r>
       <w:r>
         <w:rPr>
@@ -14657,7 +14663,14 @@
           <w:sz w:val="24"/>
           <w:szCs w:val="24"/>
         </w:rPr>
-        <w:t xml:space="preserve"> (i.e. lower</w:t>
+        <w:t xml:space="preserve"> (i.e. </w:t>
+      </w:r>
+      <w:r>
+        <w:rPr>
+          <w:sz w:val="24"/>
+          <w:szCs w:val="24"/>
+        </w:rPr>
+        <w:t>greater</w:t>
       </w:r>
       <w:r>
         <w:rPr>
@@ -14713,14 +14726,21 @@
           <w:sz w:val="24"/>
           <w:szCs w:val="24"/>
         </w:rPr>
-        <w:t xml:space="preserve">a reduction </w:t>
-      </w:r>
-      <w:r>
-        <w:rPr>
-          <w:sz w:val="24"/>
-          <w:szCs w:val="24"/>
-        </w:rPr>
         <w:lastRenderedPageBreak/>
+        <w:t>a</w:t>
+      </w:r>
+      <w:r>
+        <w:rPr>
+          <w:sz w:val="24"/>
+          <w:szCs w:val="24"/>
+        </w:rPr>
+        <w:t xml:space="preserve">n increase </w:t>
+      </w:r>
+      <w:r>
+        <w:rPr>
+          <w:sz w:val="24"/>
+          <w:szCs w:val="24"/>
+        </w:rPr>
         <w:t>in</w:t>
       </w:r>
       <w:r>
@@ -14749,7 +14769,14 @@
           <w:sz w:val="24"/>
           <w:szCs w:val="24"/>
         </w:rPr>
-        <w:t>14.84%</w:t>
+        <w:t>36.22</w:t>
+      </w:r>
+      <w:r>
+        <w:rPr>
+          <w:sz w:val="24"/>
+          <w:szCs w:val="24"/>
+        </w:rPr>
+        <w:t>%</w:t>
       </w:r>
       <w:r>
         <w:rPr>
@@ -15351,127 +15378,112 @@
           <w:sz w:val="24"/>
           <w:szCs w:val="24"/>
         </w:rPr>
-        <w:t xml:space="preserve">relationship between Aleutian CDD and marine productivity, where increases in marine </w:t>
-      </w:r>
-      <w:r>
-        <w:rPr>
-          <w:sz w:val="24"/>
-          <w:szCs w:val="24"/>
-          <w:highlight w:val="yellow"/>
-        </w:rPr>
-        <w:t>temperature</w:t>
-      </w:r>
-      <w:ins w:id="1" w:author="Curry Cunningham" w:date="2025-06-23T13:39:00Z" w16du:dateUtc="2025-06-23T21:39:00Z">
-        <w:r>
-          <w:rPr>
-            <w:sz w:val="24"/>
-            <w:szCs w:val="24"/>
-            <w:highlight w:val="yellow"/>
-          </w:rPr>
-          <w:t xml:space="preserve"> (e.g. an increase of </w:t>
-        </w:r>
-        <w:proofErr w:type="gramStart"/>
-        <w:r>
-          <w:rPr>
-            <w:sz w:val="24"/>
-            <w:szCs w:val="24"/>
-            <w:highlight w:val="yellow"/>
-          </w:rPr>
-          <w:t>XX degree</w:t>
-        </w:r>
-        <w:proofErr w:type="gramEnd"/>
-        <w:r>
-          <w:rPr>
-            <w:sz w:val="24"/>
-            <w:szCs w:val="24"/>
-            <w:highlight w:val="yellow"/>
-          </w:rPr>
-          <w:t xml:space="preserve"> days) </w:t>
-        </w:r>
-      </w:ins>
-      <w:del w:id="2" w:author="Curry Cunningham" w:date="2025-06-23T13:39:00Z" w16du:dateUtc="2025-06-23T21:39:00Z">
-        <w:r>
-          <w:rPr>
-            <w:sz w:val="24"/>
-            <w:szCs w:val="24"/>
-            <w:highlight w:val="yellow"/>
-          </w:rPr>
-          <w:delText xml:space="preserve"> relate ar</w:delText>
-        </w:r>
-      </w:del>
-      <w:ins w:id="3" w:author="Curry Cunningham" w:date="2025-06-23T13:39:00Z" w16du:dateUtc="2025-06-23T21:39:00Z">
-        <w:r>
-          <w:rPr>
-            <w:sz w:val="24"/>
-            <w:szCs w:val="24"/>
-            <w:highlight w:val="yellow"/>
-          </w:rPr>
-          <w:t>ar</w:t>
-        </w:r>
-      </w:ins>
-      <w:r>
-        <w:rPr>
-          <w:sz w:val="24"/>
-          <w:szCs w:val="24"/>
-          <w:highlight w:val="yellow"/>
-        </w:rPr>
-        <w:t>e</w:t>
-      </w:r>
-      <w:r>
-        <w:rPr>
-          <w:sz w:val="24"/>
-          <w:szCs w:val="24"/>
-        </w:rPr>
-        <w:t xml:space="preserve"> correlated with a </w:t>
-      </w:r>
-      <w:r>
-        <w:rPr>
-          <w:sz w:val="24"/>
-          <w:szCs w:val="24"/>
-        </w:rPr>
-        <w:t>21.63</w:t>
-      </w:r>
-      <w:r>
-        <w:rPr>
-          <w:sz w:val="24"/>
-          <w:szCs w:val="24"/>
-        </w:rPr>
-        <w:t>% decrease in Chum</w:t>
-      </w:r>
-      <w:r>
-        <w:rPr>
-          <w:sz w:val="24"/>
-          <w:szCs w:val="24"/>
-        </w:rPr>
-        <w:t xml:space="preserve">  salmon</w:t>
-      </w:r>
-      <w:r>
-        <w:rPr>
-          <w:sz w:val="24"/>
-          <w:szCs w:val="24"/>
-        </w:rPr>
-        <w:t xml:space="preserve"> </w:t>
-      </w:r>
-      <w:r>
-        <w:rPr>
-          <w:sz w:val="24"/>
-          <w:szCs w:val="24"/>
-        </w:rPr>
-        <w:t>survival in the</w:t>
-      </w:r>
-      <w:r>
-        <w:rPr>
-          <w:sz w:val="24"/>
-          <w:szCs w:val="24"/>
-        </w:rPr>
-        <w:t xml:space="preserve"> </w:t>
-      </w:r>
-      <w:r>
-        <w:rPr>
-          <w:sz w:val="24"/>
-          <w:szCs w:val="24"/>
-        </w:rPr>
-        <w:t>(Figure 4). Mechanistically, increases to marine temperatures could impact prey quality and alter the distribution</w:t>
+        <w:t xml:space="preserve">relationship between Aleutian CDD and </w:t>
+      </w:r>
+      <w:r>
+        <w:rPr>
+          <w:sz w:val="24"/>
+          <w:szCs w:val="24"/>
+        </w:rPr>
+        <w:t>marine productivity, where increases in marine temperature</w:t>
+      </w:r>
+      <w:r>
+        <w:rPr>
+          <w:sz w:val="24"/>
+          <w:szCs w:val="24"/>
+        </w:rPr>
+        <w:t xml:space="preserve"> (e.g. an increase of </w:t>
+      </w:r>
+      <w:r>
+        <w:rPr>
+          <w:sz w:val="24"/>
+          <w:szCs w:val="24"/>
+        </w:rPr>
+        <w:t>91.7</w:t>
+      </w:r>
+      <w:r>
+        <w:rPr>
+          <w:sz w:val="24"/>
+          <w:szCs w:val="24"/>
+        </w:rPr>
+        <w:sym w:font="Symbol" w:char="F0B0"/>
+      </w:r>
+      <w:r>
+        <w:rPr>
+          <w:sz w:val="24"/>
+          <w:szCs w:val="24"/>
+        </w:rPr>
+        <w:t>C</w:t>
+      </w:r>
+      <w:r>
+        <w:rPr>
+          <w:sz w:val="24"/>
+          <w:szCs w:val="24"/>
+        </w:rPr>
+        <w:t xml:space="preserve"> degree days) ar</w:t>
+      </w:r>
+      <w:r>
+        <w:rPr>
+          <w:sz w:val="24"/>
+          <w:szCs w:val="24"/>
+        </w:rPr>
+        <w:t>e correlated</w:t>
+      </w:r>
+      <w:r>
+        <w:rPr>
+          <w:sz w:val="24"/>
+          <w:szCs w:val="24"/>
+        </w:rPr>
+        <w:t xml:space="preserve"> with a </w:t>
+      </w:r>
+      <w:r>
+        <w:rPr>
+          <w:sz w:val="24"/>
+          <w:szCs w:val="24"/>
+        </w:rPr>
+        <w:t>24.61%</w:t>
+      </w:r>
+      <w:r>
+        <w:rPr>
+          <w:sz w:val="24"/>
+          <w:szCs w:val="24"/>
+        </w:rPr>
+        <w:t xml:space="preserve"> decrease in Chum</w:t>
+      </w:r>
+      <w:r>
+        <w:rPr>
+          <w:sz w:val="24"/>
+          <w:szCs w:val="24"/>
+        </w:rPr>
+        <w:t xml:space="preserve"> salmon</w:t>
+      </w:r>
+      <w:r>
+        <w:rPr>
+          <w:sz w:val="24"/>
+          <w:szCs w:val="24"/>
+        </w:rPr>
+        <w:t xml:space="preserve"> </w:t>
+      </w:r>
+      <w:r>
+        <w:rPr>
+          <w:sz w:val="24"/>
+          <w:szCs w:val="24"/>
+        </w:rPr>
+        <w:t xml:space="preserve">survival </w:t>
+      </w:r>
+      <w:r>
+        <w:rPr>
+          <w:sz w:val="24"/>
+          <w:szCs w:val="24"/>
+        </w:rPr>
+        <w:t>(</w:t>
+      </w:r>
+      <w:r>
+        <w:rPr>
+          <w:sz w:val="24"/>
+          <w:szCs w:val="24"/>
+        </w:rPr>
+        <w:t>Figure 4). Mechanistically, increases to marine temperatures could impact prey quality and alter the distribution</w:t>
       </w:r>
       <w:r>
         <w:rPr>
@@ -15522,6 +15534,13 @@
           <w:szCs w:val="24"/>
         </w:rPr>
         <w:t>.</w:t>
+      </w:r>
+      <w:r>
+        <w:rPr>
+          <w:sz w:val="24"/>
+          <w:szCs w:val="24"/>
+        </w:rPr>
+        <w:t xml:space="preserve"> </w:t>
       </w:r>
       <w:r>
         <w:rPr>
@@ -15963,14 +15982,7 @@
           <w:sz w:val="24"/>
           <w:szCs w:val="24"/>
         </w:rPr>
-        <w:t>1</w:t>
-      </w:r>
-      <w:r>
-        <w:rPr>
-          <w:sz w:val="24"/>
-          <w:szCs w:val="24"/>
-        </w:rPr>
-        <w:t>6.30</w:t>
+        <w:t>15.20</w:t>
       </w:r>
       <w:r>
         <w:rPr>
@@ -17424,19 +17436,8 @@
           <w:szCs w:val="24"/>
           <w:shd w:val="clear" w:color="auto" w:fill="FFFFFF"/>
         </w:rPr>
-        <w:t xml:space="preserve"> thank Franz </w:t>
-      </w:r>
-      <w:proofErr w:type="spellStart"/>
-      <w:r>
-        <w:rPr>
-          <w:color w:val="222222"/>
-          <w:sz w:val="24"/>
-          <w:szCs w:val="24"/>
-          <w:shd w:val="clear" w:color="auto" w:fill="FFFFFF"/>
-        </w:rPr>
-        <w:t>Mueter</w:t>
-      </w:r>
-      <w:proofErr w:type="spellEnd"/>
+        <w:t xml:space="preserve"> thank Franz Mueter</w:t>
+      </w:r>
       <w:r>
         <w:rPr>
           <w:color w:val="222222"/>
@@ -18327,15 +18328,7 @@
         <w:pStyle w:val="Bibliography"/>
       </w:pPr>
       <w:r>
-        <w:t xml:space="preserve">Beacham TD, Murray CB, </w:t>
-      </w:r>
-      <w:proofErr w:type="spellStart"/>
-      <w:r>
-        <w:t>Withler</w:t>
-      </w:r>
-      <w:proofErr w:type="spellEnd"/>
-      <w:r>
-        <w:t xml:space="preserve"> RE (1988) Age, morphology, developmental biology, and biochemical genetic variation of Yukon River fall chum salmon, Oncorhynchus keta, and comparisons with British Columbia populations. Fishery Bulletin.</w:t>
+        <w:t>Beacham TD, Murray CB, Withler RE (1988) Age, morphology, developmental biology, and biochemical genetic variation of Yukon River fall chum salmon, Oncorhynchus keta, and comparisons with British Columbia populations. Fishery Bulletin.</w:t>
       </w:r>
     </w:p>
     <w:p>
@@ -18358,14 +18351,9 @@
       <w:pPr>
         <w:pStyle w:val="Bibliography"/>
       </w:pPr>
-      <w:proofErr w:type="spellStart"/>
       <w:r>
         <w:lastRenderedPageBreak/>
-        <w:t>Besbeas</w:t>
-      </w:r>
-      <w:proofErr w:type="spellEnd"/>
-      <w:r>
-        <w:t xml:space="preserve"> P, Freeman SN, Morgan BJT, Catchpole EA (2002) Integrating Mark–Recapture–Recovery and Census Data to Estimate Animal Abundance and Demographic Parameters. Biometrics 58:540–547.</w:t>
+        <w:t>Besbeas P, Freeman SN, Morgan BJT, Catchpole EA (2002) Integrating Mark–Recapture–Recovery and Census Data to Estimate Animal Abundance and Demographic Parameters. Biometrics 58:540–547.</w:t>
       </w:r>
     </w:p>
     <w:p>
@@ -18389,15 +18377,7 @@
         <w:pStyle w:val="Bibliography"/>
       </w:pPr>
       <w:r>
-        <w:t xml:space="preserve">Carpenter B, Gelman A, Hoffman MD, Lee D, Goodrich B, Betancourt M, Brubaker MA, Guo J, Li P, Riddell A (2017) Stan: A Probabilistic Programming Language. J Stat </w:t>
-      </w:r>
-      <w:proofErr w:type="spellStart"/>
-      <w:r>
-        <w:t>Softw</w:t>
-      </w:r>
-      <w:proofErr w:type="spellEnd"/>
-      <w:r>
-        <w:t xml:space="preserve"> 76:1.</w:t>
+        <w:t>Carpenter B, Gelman A, Hoffman MD, Lee D, Goodrich B, Betancourt M, Brubaker MA, Guo J, Li P, Riddell A (2017) Stan: A Probabilistic Programming Language. J Stat Softw 76:1.</w:t>
       </w:r>
     </w:p>
     <w:p>
@@ -18405,15 +18385,7 @@
         <w:pStyle w:val="Bibliography"/>
       </w:pPr>
       <w:r>
-        <w:t xml:space="preserve">Connors B, </w:t>
-      </w:r>
-      <w:proofErr w:type="spellStart"/>
-      <w:r>
-        <w:t>Ruggerone</w:t>
-      </w:r>
-      <w:proofErr w:type="spellEnd"/>
-      <w:r>
-        <w:t xml:space="preserve"> GT, Irvine JR (2025) Adapting management of Pacific salmon to a warming and more crowded ocean. ICES Journal of Marine Science 82:fsae135.</w:t>
+        <w:t>Connors B, Ruggerone GT, Irvine JR (2025) Adapting management of Pacific salmon to a warming and more crowded ocean. ICES Journal of Marine Science 82:fsae135.</w:t>
       </w:r>
     </w:p>
     <w:p>
@@ -18429,15 +18401,7 @@
         <w:pStyle w:val="Bibliography"/>
       </w:pPr>
       <w:r>
-        <w:t xml:space="preserve">Cunningham CJ, Westley PAH, Adkison MD (2018) Signals of </w:t>
-      </w:r>
-      <w:proofErr w:type="gramStart"/>
-      <w:r>
-        <w:t>large scale</w:t>
-      </w:r>
-      <w:proofErr w:type="gramEnd"/>
-      <w:r>
-        <w:t xml:space="preserve"> climate drivers, hatchery enhancement, and marine factors in Yukon River Chinook salmon survival revealed with a Bayesian life history model. Global Change Biology 24:4399–4416.</w:t>
+        <w:t>Cunningham CJ, Westley PAH, Adkison MD (2018) Signals of large scale climate drivers, hatchery enhancement, and marine factors in Yukon River Chinook salmon survival revealed with a Bayesian life history model. Global Change Biology 24:4399–4416.</w:t>
       </w:r>
     </w:p>
     <w:p>
@@ -18445,15 +18409,7 @@
         <w:pStyle w:val="Bibliography"/>
       </w:pPr>
       <w:r>
-        <w:t xml:space="preserve">DeFilippo LB, </w:t>
-      </w:r>
-      <w:proofErr w:type="spellStart"/>
-      <w:r>
-        <w:t>Buehrens</w:t>
-      </w:r>
-      <w:proofErr w:type="spellEnd"/>
-      <w:r>
-        <w:t xml:space="preserve"> TW, Scheuerell M, Kendall NW, Schindler DE (2021) Improving short-term recruitment forecasts for coho salmon using a spatiotemporal integrated population model. Fisheries Research 242:106014.</w:t>
+        <w:t>DeFilippo LB, Buehrens TW, Scheuerell M, Kendall NW, Schindler DE (2021) Improving short-term recruitment forecasts for coho salmon using a spatiotemporal integrated population model. Fisheries Research 242:106014.</w:t>
       </w:r>
     </w:p>
     <w:p>
@@ -18461,23 +18417,7 @@
         <w:pStyle w:val="Bibliography"/>
       </w:pPr>
       <w:r>
-        <w:t xml:space="preserve">Farley E, </w:t>
-      </w:r>
-      <w:proofErr w:type="spellStart"/>
-      <w:r>
-        <w:t>Yasumiishi</w:t>
-      </w:r>
-      <w:proofErr w:type="spellEnd"/>
-      <w:r>
-        <w:t xml:space="preserve"> E, Murphy J, Strasburger W, Sewall F, Howard K, Garcia S, Moss J (2024) Critical periods in the marine life history of juvenile western Alaska chum salmon in a changing climate. Mar </w:t>
-      </w:r>
-      <w:proofErr w:type="spellStart"/>
-      <w:r>
-        <w:t>Ecol</w:t>
-      </w:r>
-      <w:proofErr w:type="spellEnd"/>
-      <w:r>
-        <w:t xml:space="preserve"> Prog Ser 726:149–160.</w:t>
+        <w:t>Farley E, Yasumiishi E, Murphy J, Strasburger W, Sewall F, Howard K, Garcia S, Moss J (2024) Critical periods in the marine life history of juvenile western Alaska chum salmon in a changing climate. Mar Ecol Prog Ser 726:149–160.</w:t>
       </w:r>
     </w:p>
     <w:p>
@@ -18501,15 +18441,7 @@
         <w:pStyle w:val="Bibliography"/>
       </w:pPr>
       <w:r>
-        <w:t xml:space="preserve">Feddern ML, </w:t>
-      </w:r>
-      <w:proofErr w:type="spellStart"/>
-      <w:r>
-        <w:t>Shaftel</w:t>
-      </w:r>
-      <w:proofErr w:type="spellEnd"/>
-      <w:r>
-        <w:t xml:space="preserve"> R, Schoen ER, Cunningham CJ, Connors BM, Staton BA, Von Finster A, Liller Z, Von Biela VR, Howard KG (2024) Body size and early marine conditions drive changes in Chinook salmon productivity across northern latitude ecosystems. Global Change Biology 30:e17508.</w:t>
+        <w:t>Feddern ML, Shaftel R, Schoen ER, Cunningham CJ, Connors BM, Staton BA, Von Finster A, Liller Z, Von Biela VR, Howard KG (2024) Body size and early marine conditions drive changes in Chinook salmon productivity across northern latitude ecosystems. Global Change Biology 30:e17508.</w:t>
       </w:r>
     </w:p>
     <w:p>
@@ -18525,23 +18457,7 @@
         <w:pStyle w:val="Bibliography"/>
       </w:pPr>
       <w:r>
-        <w:t xml:space="preserve">Freshwater C, Duguid WDP, Juanes F, McKinnell S (2023) A century long time series </w:t>
-      </w:r>
-      <w:proofErr w:type="gramStart"/>
-      <w:r>
-        <w:t>reveals</w:t>
-      </w:r>
-      <w:proofErr w:type="gramEnd"/>
-      <w:r>
-        <w:t xml:space="preserve"> large declines and greater synchrony in Nass River sockeye salmon size-at-age. Can J Fish </w:t>
-      </w:r>
-      <w:proofErr w:type="spellStart"/>
-      <w:r>
-        <w:t>Aquat</w:t>
-      </w:r>
-      <w:proofErr w:type="spellEnd"/>
-      <w:r>
-        <w:t xml:space="preserve"> Sci.</w:t>
+        <w:t>Freshwater C, Duguid WDP, Juanes F, McKinnell S (2023) A century long time series reveals large declines and greater synchrony in Nass River sockeye salmon size-at-age. Can J Fish Aquat Sci.</w:t>
       </w:r>
     </w:p>
     <w:p>
@@ -18549,44 +18465,15 @@
         <w:pStyle w:val="Bibliography"/>
       </w:pPr>
       <w:r>
-        <w:t xml:space="preserve">Frost TJ, </w:t>
-      </w:r>
-      <w:proofErr w:type="spellStart"/>
-      <w:r>
-        <w:t>Yasumiishi</w:t>
-      </w:r>
-      <w:proofErr w:type="spellEnd"/>
-      <w:r>
-        <w:t xml:space="preserve"> EM, Agler BA, Adkison MD, McPhee MV (2021) Density-dependent effects of eastern Kamchatka pink salmon (Oncorhynchus </w:t>
-      </w:r>
-      <w:proofErr w:type="spellStart"/>
-      <w:r>
-        <w:t>gorbuscha</w:t>
-      </w:r>
-      <w:proofErr w:type="spellEnd"/>
-      <w:r>
-        <w:t>) and Japanese chum salmon (O. keta) on age-specific growth of western Alaska chum salmon. Fisheries Oceanography 30:99–109.</w:t>
+        <w:t>Frost TJ, Yasumiishi EM, Agler BA, Adkison MD, McPhee MV (2021) Density-dependent effects of eastern Kamchatka pink salmon (Oncorhynchus gorbuscha) and Japanese chum salmon (O. keta) on age-specific growth of western Alaska chum salmon. Fisheries Oceanography 30:99–109.</w:t>
       </w:r>
     </w:p>
     <w:p>
       <w:pPr>
         <w:pStyle w:val="Bibliography"/>
       </w:pPr>
-      <w:proofErr w:type="spellStart"/>
-      <w:r>
-        <w:t>Garzke</w:t>
-      </w:r>
-      <w:proofErr w:type="spellEnd"/>
-      <w:r>
-        <w:t xml:space="preserve"> J, Forster I, Graham C, </w:t>
-      </w:r>
-      <w:proofErr w:type="spellStart"/>
-      <w:r>
-        <w:t>Costalago</w:t>
-      </w:r>
-      <w:proofErr w:type="spellEnd"/>
-      <w:r>
-        <w:t xml:space="preserve"> D, Hunt BPV (2023) Future climate change-related decreases in food quality may affect juvenile Chinook salmon growth and survival. Marine Environmental Research 191:106171.</w:t>
+      <w:r>
+        <w:t>Garzke J, Forster I, Graham C, Costalago D, Hunt BPV (2023) Future climate change-related decreases in food quality may affect juvenile Chinook salmon growth and survival. Marine Environmental Research 191:106171.</w:t>
       </w:r>
     </w:p>
     <w:p>
@@ -18603,15 +18490,7 @@
         <w:pStyle w:val="Bibliography"/>
       </w:pPr>
       <w:r>
-        <w:t xml:space="preserve">Hilborn R (1985) Simplified Calculation of Optimum Spawning Stock Size from Ricker’s Stock Recruitment Curve. Can J Fish </w:t>
-      </w:r>
-      <w:proofErr w:type="spellStart"/>
-      <w:r>
-        <w:t>Aquat</w:t>
-      </w:r>
-      <w:proofErr w:type="spellEnd"/>
-      <w:r>
-        <w:t xml:space="preserve"> Sci 42:1833–1834.</w:t>
+        <w:t>Hilborn R (1985) Simplified Calculation of Optimum Spawning Stock Size from Ricker’s Stock Recruitment Curve. Can J Fish Aquat Sci 42:1833–1834.</w:t>
       </w:r>
     </w:p>
     <w:p>
@@ -18619,23 +18498,7 @@
         <w:pStyle w:val="Bibliography"/>
       </w:pPr>
       <w:r>
-        <w:t xml:space="preserve">Hollowed AB, </w:t>
-      </w:r>
-      <w:proofErr w:type="spellStart"/>
-      <w:r>
-        <w:t>Barbeaux</w:t>
-      </w:r>
-      <w:proofErr w:type="spellEnd"/>
-      <w:r>
-        <w:t xml:space="preserve"> SJ, </w:t>
-      </w:r>
-      <w:proofErr w:type="spellStart"/>
-      <w:r>
-        <w:t>Cokelet</w:t>
-      </w:r>
-      <w:proofErr w:type="spellEnd"/>
-      <w:r>
-        <w:t xml:space="preserve"> ED, Farley E, Kotwicki S, Ressler PH, Spital C, Wilson CD (2012) Effects of climate variations on pelagic ocean habitats and their role in structuring forage fish distributions in the Bering Sea. Deep Sea Research Part II: Topical Studies in Oceanography 65–70:230–250.</w:t>
+        <w:t>Hollowed AB, Barbeaux SJ, Cokelet ED, Farley E, Kotwicki S, Ressler PH, Spital C, Wilson CD (2012) Effects of climate variations on pelagic ocean habitats and their role in structuring forage fish distributions in the Bering Sea. Deep Sea Research Part II: Topical Studies in Oceanography 65–70:230–250.</w:t>
       </w:r>
     </w:p>
     <w:p>
@@ -18667,23 +18530,7 @@
         <w:pStyle w:val="Bibliography"/>
       </w:pPr>
       <w:r>
-        <w:t xml:space="preserve">Ianelli J, </w:t>
-      </w:r>
-      <w:proofErr w:type="spellStart"/>
-      <w:r>
-        <w:t>Honkalehto</w:t>
-      </w:r>
-      <w:proofErr w:type="spellEnd"/>
-      <w:r>
-        <w:t xml:space="preserve"> T, Wassermann S, Lauffenburger N, </w:t>
-      </w:r>
-      <w:proofErr w:type="spellStart"/>
-      <w:r>
-        <w:t>McGilliard</w:t>
-      </w:r>
-      <w:proofErr w:type="spellEnd"/>
-      <w:r>
-        <w:t xml:space="preserve"> C, Siddon E (2023) Stock assessment for eastern Bering Sea walleye pollock. North Pacific Fishery Management Council, Anchorage, AK.</w:t>
+        <w:t>Ianelli J, Honkalehto T, Wassermann S, Lauffenburger N, McGilliard C, Siddon E (2023) Stock assessment for eastern Bering Sea walleye pollock. North Pacific Fishery Management Council, Anchorage, AK.</w:t>
       </w:r>
     </w:p>
     <w:p>
@@ -18715,68 +18562,15 @@
         <w:pStyle w:val="Bibliography"/>
       </w:pPr>
       <w:r>
-        <w:t xml:space="preserve">Kaga T, Sato S, </w:t>
-      </w:r>
-      <w:proofErr w:type="spellStart"/>
-      <w:r>
-        <w:t>Azumaya</w:t>
-      </w:r>
-      <w:proofErr w:type="spellEnd"/>
-      <w:r>
-        <w:t xml:space="preserve"> T, Davis N, </w:t>
-      </w:r>
-      <w:proofErr w:type="spellStart"/>
-      <w:r>
-        <w:t>Fukuwaka</w:t>
-      </w:r>
-      <w:proofErr w:type="spellEnd"/>
-      <w:r>
-        <w:t xml:space="preserve"> M (2013) Lipid content of chum salmon Oncorhynchus keta affected by pink salmon O. </w:t>
-      </w:r>
-      <w:proofErr w:type="spellStart"/>
-      <w:r>
-        <w:t>gorbuscha</w:t>
-      </w:r>
-      <w:proofErr w:type="spellEnd"/>
-      <w:r>
-        <w:t xml:space="preserve"> abundance in the central Bering Sea. Mar </w:t>
-      </w:r>
-      <w:proofErr w:type="spellStart"/>
-      <w:r>
-        <w:t>Ecol</w:t>
-      </w:r>
-      <w:proofErr w:type="spellEnd"/>
-      <w:r>
-        <w:t xml:space="preserve"> Prog Ser 478:211–221.</w:t>
+        <w:t>Kaga T, Sato S, Azumaya T, Davis N, Fukuwaka M (2013) Lipid content of chum salmon Oncorhynchus keta affected by pink salmon O. gorbuscha abundance in the central Bering Sea. Mar Ecol Prog Ser 478:211–221.</w:t>
       </w:r>
     </w:p>
     <w:p>
       <w:pPr>
         <w:pStyle w:val="Bibliography"/>
       </w:pPr>
-      <w:proofErr w:type="spellStart"/>
-      <w:r>
-        <w:t>Kallioinen</w:t>
-      </w:r>
-      <w:proofErr w:type="spellEnd"/>
-      <w:r>
-        <w:t xml:space="preserve"> N, Paananen T, </w:t>
-      </w:r>
-      <w:proofErr w:type="spellStart"/>
-      <w:r>
-        <w:t>Bürkner</w:t>
-      </w:r>
-      <w:proofErr w:type="spellEnd"/>
-      <w:r>
-        <w:t xml:space="preserve"> P, </w:t>
-      </w:r>
-      <w:proofErr w:type="spellStart"/>
-      <w:r>
-        <w:t>Vehtari</w:t>
-      </w:r>
-      <w:proofErr w:type="spellEnd"/>
-      <w:r>
-        <w:t xml:space="preserve"> A (2023) Detecting and diagnosing prior and likelihood sensitivity with power-scaling. Statistics and Computing 34.</w:t>
+      <w:r>
+        <w:t>Kallioinen N, Paananen T, Bürkner P, Vehtari A (2023) Detecting and diagnosing prior and likelihood sensitivity with power-scaling. Statistics and Computing 34.</w:t>
       </w:r>
     </w:p>
     <w:p>
@@ -18792,36 +18586,15 @@
         <w:pStyle w:val="Bibliography"/>
       </w:pPr>
       <w:r>
-        <w:t xml:space="preserve">Litzow MA, </w:t>
-      </w:r>
-      <w:proofErr w:type="spellStart"/>
-      <w:r>
-        <w:t>Ciannelli</w:t>
-      </w:r>
-      <w:proofErr w:type="spellEnd"/>
-      <w:r>
-        <w:t xml:space="preserve"> L, Puerta P, Wettstein JJ, Rykaczewski RR, </w:t>
-      </w:r>
-      <w:proofErr w:type="spellStart"/>
-      <w:r>
-        <w:t>Opiekun</w:t>
-      </w:r>
-      <w:proofErr w:type="spellEnd"/>
-      <w:r>
-        <w:t xml:space="preserve"> M (2018) Non-stationary climate–salmon relationships in the Gulf of Alaska. Proc R Soc B 285:20181855.</w:t>
+        <w:t>Litzow MA, Ciannelli L, Puerta P, Wettstein JJ, Rykaczewski RR, Opiekun M (2018) Non-stationary climate–salmon relationships in the Gulf of Alaska. Proc R Soc B 285:20181855.</w:t>
       </w:r>
     </w:p>
     <w:p>
       <w:pPr>
         <w:pStyle w:val="Bibliography"/>
       </w:pPr>
-      <w:proofErr w:type="spellStart"/>
-      <w:r>
-        <w:t>Mackas</w:t>
-      </w:r>
-      <w:proofErr w:type="spellEnd"/>
-      <w:r>
-        <w:t xml:space="preserve"> DL, Batten S, Trudel M (2007) Effects on zooplankton of a warmer ocean: Recent evidence from the Northeast Pacific. Progress in Oceanography 75:223–252.</w:t>
+      <w:r>
+        <w:t>Mackas DL, Batten S, Trudel M (2007) Effects on zooplankton of a warmer ocean: Recent evidence from the Northeast Pacific. Progress in Oceanography 75:223–252.</w:t>
       </w:r>
     </w:p>
     <w:p>
@@ -18845,29 +18618,16 @@
         <w:pStyle w:val="Bibliography"/>
       </w:pPr>
       <w:r>
-        <w:t xml:space="preserve">Moussalli E, Hilborn R (1986) Optimal Stock Size and Harvest Rate in Multistage Life History Models. Can J Fish </w:t>
-      </w:r>
-      <w:proofErr w:type="spellStart"/>
-      <w:r>
-        <w:t>Aquat</w:t>
-      </w:r>
-      <w:proofErr w:type="spellEnd"/>
-      <w:r>
-        <w:t xml:space="preserve"> Sci 43:135–141.</w:t>
+        <w:t>Moussalli E, Hilborn R (1986) Optimal Stock Size and Harvest Rate in Multistage Life History Models. Can J Fish Aquat Sci 43:135–141.</w:t>
       </w:r>
     </w:p>
     <w:p>
       <w:pPr>
         <w:pStyle w:val="Bibliography"/>
       </w:pPr>
-      <w:proofErr w:type="spellStart"/>
       <w:r>
         <w:lastRenderedPageBreak/>
-        <w:t>Mueter</w:t>
-      </w:r>
-      <w:proofErr w:type="spellEnd"/>
-      <w:r>
-        <w:t xml:space="preserve"> FJ, Pyper BJ, Peterman RM (2005) Relationships between Coastal Ocean Conditions and Survival Rates of Northeast Pacific Salmon at Multiple Lags. Transactions of the American Fisheries Society 134:105–119.</w:t>
+        <w:t>Mueter FJ, Pyper BJ, Peterman RM (2005) Relationships between Coastal Ocean Conditions and Survival Rates of Northeast Pacific Salmon at Multiple Lags. Transactions of the American Fisheries Society 134:105–119.</w:t>
       </w:r>
     </w:p>
     <w:p>
@@ -18875,15 +18635,7 @@
         <w:pStyle w:val="Bibliography"/>
       </w:pPr>
       <w:r>
-        <w:t xml:space="preserve">Murphy J, Dimond A, Cooper D, Garcia S, Lee L, Clark J, Pinchuk A, Reedy T, Miller K, Howard K, Ferguson J, Strasburger W, Labunski E, Farley E (2021) Northern Bering Sea ecosystem and surface trawl cruise </w:t>
-      </w:r>
-      <w:proofErr w:type="gramStart"/>
-      <w:r>
-        <w:t>report,.</w:t>
-      </w:r>
-      <w:proofErr w:type="gramEnd"/>
-      <w:r>
-        <w:t xml:space="preserve"> US Department of Commerce; NOAA Tech. Memo.</w:t>
+        <w:t>Murphy J, Dimond A, Cooper D, Garcia S, Lee L, Clark J, Pinchuk A, Reedy T, Miller K, Howard K, Ferguson J, Strasburger W, Labunski E, Farley E (2021) Northern Bering Sea ecosystem and surface trawl cruise report,. US Department of Commerce; NOAA Tech. Memo.</w:t>
       </w:r>
     </w:p>
     <w:p>
@@ -18891,15 +18643,7 @@
         <w:pStyle w:val="Bibliography"/>
       </w:pPr>
       <w:r>
-        <w:t xml:space="preserve">Myers KW, Walker RV, Davis ND, Armstrong JL, </w:t>
-      </w:r>
-      <w:proofErr w:type="spellStart"/>
-      <w:r>
-        <w:t>Kaeriyama</w:t>
-      </w:r>
-      <w:proofErr w:type="spellEnd"/>
-      <w:r>
-        <w:t xml:space="preserve"> M (2009) High Seas Distribution, Biology, and Ecology of Arctic-Yukon-Kuskokwim Salmon: Direct Information from High Seas Tagging Experiments, 1954–2006. American Fisheries Society Symposium 70:201–239.</w:t>
+        <w:t>Myers KW, Walker RV, Davis ND, Armstrong JL, Kaeriyama M (2009) High Seas Distribution, Biology, and Ecology of Arctic-Yukon-Kuskokwim Salmon: Direct Information from High Seas Tagging Experiments, 1954–2006. American Fisheries Society Symposium 70:201–239.</w:t>
       </w:r>
     </w:p>
     <w:p>
@@ -18914,92 +18658,32 @@
       <w:pPr>
         <w:pStyle w:val="Bibliography"/>
       </w:pPr>
-      <w:proofErr w:type="spellStart"/>
-      <w:r>
-        <w:t>Neuswanger</w:t>
-      </w:r>
-      <w:proofErr w:type="spellEnd"/>
-      <w:r>
-        <w:t xml:space="preserve"> JR, Wipfli MS, Evenson MJ, Hughes NF, Rosenberger AE (2015) Low productivity of Chinook salmon strongly correlates with high summer stream discharge in two Alaskan rivers in the Yukon drainage. Can J Fish </w:t>
-      </w:r>
-      <w:proofErr w:type="spellStart"/>
-      <w:r>
-        <w:t>Aquat</w:t>
-      </w:r>
-      <w:proofErr w:type="spellEnd"/>
-      <w:r>
-        <w:t xml:space="preserve"> Sci 72:1125–1137.</w:t>
+      <w:r>
+        <w:t>Neuswanger JR, Wipfli MS, Evenson MJ, Hughes NF, Rosenberger AE (2015) Low productivity of Chinook salmon strongly correlates with high summer stream discharge in two Alaskan rivers in the Yukon drainage. Can J Fish Aquat Sci 72:1125–1137.</w:t>
       </w:r>
     </w:p>
     <w:p>
       <w:pPr>
         <w:pStyle w:val="Bibliography"/>
       </w:pPr>
-      <w:proofErr w:type="spellStart"/>
-      <w:r>
-        <w:t>Ohlberger</w:t>
-      </w:r>
-      <w:proofErr w:type="spellEnd"/>
-      <w:r>
-        <w:t xml:space="preserve"> J, Cline TJ, Schindler DE, Lewis B (2023) Declines in body size of sockeye salmon associated with increased competition in the ocean. Proc R Soc B 290:20222248.</w:t>
+      <w:r>
+        <w:t>Ohlberger J, Cline TJ, Schindler DE, Lewis B (2023) Declines in body size of sockeye salmon associated with increased competition in the ocean. Proc R Soc B 290:20222248.</w:t>
       </w:r>
     </w:p>
     <w:p>
       <w:pPr>
         <w:pStyle w:val="Bibliography"/>
       </w:pPr>
-      <w:proofErr w:type="spellStart"/>
-      <w:r>
-        <w:t>Ohlberger</w:t>
-      </w:r>
-      <w:proofErr w:type="spellEnd"/>
-      <w:r>
-        <w:t xml:space="preserve"> J, Schindler DE, Brown RJ, Harding JMS, Adkison MD, Munro AR, Horstmann L, Spaeder J (2020) The reproductive value of large females: consequences of shifts in demographic structure for population reproductive potential in Chinook salmon. Can J Fish </w:t>
-      </w:r>
-      <w:proofErr w:type="spellStart"/>
-      <w:r>
-        <w:t>Aquat</w:t>
-      </w:r>
-      <w:proofErr w:type="spellEnd"/>
-      <w:r>
-        <w:t xml:space="preserve"> Sci 77:1292–1301.</w:t>
+      <w:r>
+        <w:t>Ohlberger J, Schindler DE, Brown RJ, Harding JMS, Adkison MD, Munro AR, Horstmann L, Spaeder J (2020) The reproductive value of large females: consequences of shifts in demographic structure for population reproductive potential in Chinook salmon. Can J Fish Aquat Sci 77:1292–1301.</w:t>
       </w:r>
     </w:p>
     <w:p>
       <w:pPr>
         <w:pStyle w:val="Bibliography"/>
       </w:pPr>
-      <w:proofErr w:type="spellStart"/>
-      <w:r>
-        <w:t>Oke</w:t>
-      </w:r>
-      <w:proofErr w:type="spellEnd"/>
-      <w:r>
-        <w:t xml:space="preserve"> KB, Cunningham CJ, Westley P a. H, Baskett ML, Carlson SM, Clark J, Hendry AP, </w:t>
-      </w:r>
-      <w:proofErr w:type="spellStart"/>
-      <w:r>
-        <w:t>Karatayev</w:t>
-      </w:r>
-      <w:proofErr w:type="spellEnd"/>
-      <w:r>
-        <w:t xml:space="preserve"> VA, Kendall NW, </w:t>
-      </w:r>
-      <w:proofErr w:type="spellStart"/>
-      <w:r>
-        <w:t>Kibele</w:t>
-      </w:r>
-      <w:proofErr w:type="spellEnd"/>
-      <w:r>
-        <w:t xml:space="preserve"> J, Kindsvater HK, Kobayashi KM, Lewis B, Munch S, Reynolds JD, Vick GK, </w:t>
-      </w:r>
-      <w:proofErr w:type="spellStart"/>
-      <w:r>
-        <w:t>Palkovacs</w:t>
-      </w:r>
-      <w:proofErr w:type="spellEnd"/>
-      <w:r>
-        <w:t xml:space="preserve"> EP (2020) Recent declines in salmon body size impact ecosystems and fisheries. Nat Commun 11:4155.</w:t>
+      <w:r>
+        <w:t>Oke KB, Cunningham CJ, Westley P a. H, Baskett ML, Carlson SM, Clark J, Hendry AP, Karatayev VA, Kendall NW, Kibele J, Kindsvater HK, Kobayashi KM, Lewis B, Munch S, Reynolds JD, Vick GK, Palkovacs EP (2020) Recent declines in salmon body size impact ecosystems and fisheries. Nat Commun 11:4155.</w:t>
       </w:r>
     </w:p>
     <w:p>
@@ -19007,15 +18691,7 @@
         <w:pStyle w:val="Bibliography"/>
       </w:pPr>
       <w:r>
-        <w:t xml:space="preserve">Pyper BJ, </w:t>
-      </w:r>
-      <w:proofErr w:type="spellStart"/>
-      <w:r>
-        <w:t>Mueter</w:t>
-      </w:r>
-      <w:proofErr w:type="spellEnd"/>
-      <w:r>
-        <w:t xml:space="preserve"> FJ, Peterman RM, Blackbourn DJ, Wood CC (2002) Spatial Covariation in Survival Rates of Northeast Pacific Chum Salmon. Transactions of the American Fisheries Society 131:343–363.</w:t>
+        <w:t>Pyper BJ, Mueter FJ, Peterman RM, Blackbourn DJ, Wood CC (2002) Spatial Covariation in Survival Rates of Northeast Pacific Chum Salmon. Transactions of the American Fisheries Society 131:343–363.</w:t>
       </w:r>
     </w:p>
     <w:p>
@@ -19054,34 +18730,16 @@
       <w:pPr>
         <w:pStyle w:val="Bibliography"/>
       </w:pPr>
-      <w:proofErr w:type="spellStart"/>
-      <w:r>
-        <w:t>Ruggerone</w:t>
-      </w:r>
-      <w:proofErr w:type="spellEnd"/>
-      <w:r>
-        <w:t xml:space="preserve"> G, Springer A, Van Vliet G, Connors B, Irvine J, Shaul L, Sloat M, Atlas W (2023) From diatoms to killer whales: impacts of pink salmon on North Pacific ecosystems. Mar </w:t>
-      </w:r>
-      <w:proofErr w:type="spellStart"/>
-      <w:r>
-        <w:t>Ecol</w:t>
-      </w:r>
-      <w:proofErr w:type="spellEnd"/>
-      <w:r>
-        <w:t xml:space="preserve"> Prog Ser 719:1–40.</w:t>
+      <w:r>
+        <w:t>Ruggerone G, Springer A, Van Vliet G, Connors B, Irvine J, Shaul L, Sloat M, Atlas W (2023) From diatoms to killer whales: impacts of pink salmon on North Pacific ecosystems. Mar Ecol Prog Ser 719:1–40.</w:t>
       </w:r>
     </w:p>
     <w:p>
       <w:pPr>
         <w:pStyle w:val="Bibliography"/>
       </w:pPr>
-      <w:proofErr w:type="spellStart"/>
-      <w:r>
-        <w:t>Ruggerone</w:t>
-      </w:r>
-      <w:proofErr w:type="spellEnd"/>
-      <w:r>
-        <w:t xml:space="preserve"> GT, Agler BA, Nielsen JL (2012) Evidence for competition at sea between Norton Sound chum salmon and Asian hatchery chum salmon. Environ Biol Fish 94:149–163.</w:t>
+      <w:r>
+        <w:t>Ruggerone GT, Agler BA, Nielsen JL (2012) Evidence for competition at sea between Norton Sound chum salmon and Asian hatchery chum salmon. Environ Biol Fish 94:149–163.</w:t>
       </w:r>
     </w:p>
     <w:p>
@@ -19089,15 +18747,7 @@
         <w:pStyle w:val="Bibliography"/>
       </w:pPr>
       <w:r>
-        <w:t xml:space="preserve">Schaub M, Abadi F (2011) Integrated population models: a novel analysis framework for deeper insights into population dynamics. J </w:t>
-      </w:r>
-      <w:proofErr w:type="spellStart"/>
-      <w:r>
-        <w:t>Ornithol</w:t>
-      </w:r>
-      <w:proofErr w:type="spellEnd"/>
-      <w:r>
-        <w:t xml:space="preserve"> 152:227–237.</w:t>
+        <w:t>Schaub M, Abadi F (2011) Integrated population models: a novel analysis framework for deeper insights into population dynamics. J Ornithol 152:227–237.</w:t>
       </w:r>
     </w:p>
     <w:p>
@@ -19114,15 +18764,7 @@
         <w:pStyle w:val="Bibliography"/>
       </w:pPr>
       <w:r>
-        <w:t xml:space="preserve">Stan Development Team (2024) </w:t>
-      </w:r>
-      <w:proofErr w:type="spellStart"/>
-      <w:r>
-        <w:t>RStan</w:t>
-      </w:r>
-      <w:proofErr w:type="spellEnd"/>
-      <w:r>
-        <w:t>: the R interface to Stan. R package version 2.26.24.</w:t>
+        <w:t>Stan Development Team (2024) RStan: the R interface to Stan. R package version 2.26.24.</w:t>
       </w:r>
     </w:p>
     <w:p>
@@ -19130,15 +18772,7 @@
         <w:pStyle w:val="Bibliography"/>
       </w:pPr>
       <w:r>
-        <w:t xml:space="preserve">Thorson JT (2019) Guidance for decisions using the Vector Autoregressive </w:t>
-      </w:r>
-      <w:proofErr w:type="spellStart"/>
-      <w:r>
-        <w:t>Spatio</w:t>
-      </w:r>
-      <w:proofErr w:type="spellEnd"/>
-      <w:r>
-        <w:t>-Temporal (VAST) package in stock, ecosystem, habitat and climate assessments. Fisheries Research 210:143–161.</w:t>
+        <w:t>Thorson JT (2019) Guidance for decisions using the Vector Autoregressive Spatio-Temporal (VAST) package in stock, ecosystem, habitat and climate assessments. Fisheries Research 210:143–161.</w:t>
       </w:r>
     </w:p>
     <w:p>
@@ -21292,14 +20926,6 @@
     <w:abstractNumId w:val="6"/>
   </w:num>
 </w:numbering>
-</file>
-
-<file path=word/people.xml><?xml version="1.0" encoding="utf-8"?>
-<w15:people xmlns:wpc="http://schemas.microsoft.com/office/word/2010/wordprocessingCanvas" xmlns:cx="http://schemas.microsoft.com/office/drawing/2014/chartex" xmlns:cx1="http://schemas.microsoft.com/office/drawing/2015/9/8/chartex" xmlns:cx2="http://schemas.microsoft.com/office/drawing/2015/10/21/chartex" xmlns:cx3="http://schemas.microsoft.com/office/drawing/2016/5/9/chartex" xmlns:cx4="http://schemas.microsoft.com/office/drawing/2016/5/10/chartex" xmlns:cx5="http://schemas.microsoft.com/office/drawing/2016/5/11/chartex" xmlns:cx6="http://schemas.microsoft.com/office/drawing/2016/5/12/chartex" xmlns:cx7="http://schemas.microsoft.com/office/drawing/2016/5/13/chartex" xmlns:cx8="http://schemas.microsoft.com/office/drawing/2016/5/14/chartex" xmlns:mc="http://schemas.openxmlformats.org/markup-compatibility/2006" xmlns:aink="http://schemas.microsoft.com/office/drawing/2016/ink" xmlns:am3d="http://schemas.microsoft.com/office/drawing/2017/model3d" xmlns:o="urn:schemas-microsoft-com:office:office" xmlns:oel="http://schemas.microsoft.com/office/2019/extlst" xmlns:r="http://schemas.openxmlformats.org/officeDocument/2006/relationships" xmlns:m="http://schemas.openxmlformats.org/officeDocument/2006/math" xmlns:v="urn:schemas-microsoft-com:vml" xmlns:wp14="http://schemas.microsoft.com/office/word/2010/wordprocessingDrawing" xmlns:wp="http://schemas.openxmlformats.org/drawingml/2006/wordprocessingDrawing" xmlns:w10="urn:schemas-microsoft-com:office:word" xmlns:w="http://schemas.openxmlformats.org/wordprocessingml/2006/main" xmlns:w14="http://schemas.microsoft.com/office/word/2010/wordml" xmlns:w15="http://schemas.microsoft.com/office/word/2012/wordml" xmlns:w16cex="http://schemas.microsoft.com/office/word/2018/wordml/cex" xmlns:w16cid="http://schemas.microsoft.com/office/word/2016/wordml/cid" xmlns:w16="http://schemas.microsoft.com/office/word/2018/wordml" xmlns:w16du="http://schemas.microsoft.com/office/word/2023/wordml/word16du" xmlns:w16sdtdh="http://schemas.microsoft.com/office/word/2020/wordml/sdtdatahash" xmlns:w16sdtfl="http://schemas.microsoft.com/office/word/2024/wordml/sdtformatlock" xmlns:w16se="http://schemas.microsoft.com/office/word/2015/wordml/symex" xmlns:wpg="http://schemas.microsoft.com/office/word/2010/wordprocessingGroup" xmlns:wpi="http://schemas.microsoft.com/office/word/2010/wordprocessingInk" xmlns:wne="http://schemas.microsoft.com/office/word/2006/wordml" xmlns:wps="http://schemas.microsoft.com/office/word/2010/wordprocessingShape" mc:Ignorable="w14 w15 w16se w16cid w16 w16cex w16sdtdh w16sdtfl w16du wp14">
-  <w15:person w15:author="Curry Cunningham">
-    <w15:presenceInfo w15:providerId="AD" w15:userId="S::cjcunningham@alaska.edu::bdd84c50-efbe-48a2-917a-e556a6a70296"/>
-  </w15:person>
-</w15:people>
 </file>
 
 <file path=word/styles.xml><?xml version="1.0" encoding="utf-8"?>

</xml_diff>